<commit_message>
Align top headers.  Add educations.  Minor style changes.
</commit_message>
<xml_diff>
--- a/edhorne.docx
+++ b/edhorne.docx
@@ -5,7 +5,7 @@
     <w:p>
       <w:pPr>
         <w:pStyle w:val="heading"/>
-        <w:spacing w:after="100"/>
+        <w:spacing w:after="40"/>
       </w:pPr>
       <w:r>
         <w:rPr>
@@ -74,619 +74,6 @@
         <mc:AlternateContent>
           <mc:Choice Requires="wps">
             <w:drawing xmlns:a="http://schemas.openxmlformats.org/drawingml/2006/main">
-              <wp:anchor distT="152400" distB="152400" distL="152400" distR="152400" simplePos="0" relativeHeight="251667456" behindDoc="0" locked="0" layoutInCell="1" allowOverlap="1">
-                <wp:simplePos x="0" y="0"/>
-                <wp:positionH relativeFrom="margin">
-                  <wp:posOffset>-1790101</wp:posOffset>
-                </wp:positionH>
-                <wp:positionV relativeFrom="line">
-                  <wp:posOffset>240604</wp:posOffset>
-                </wp:positionV>
-                <wp:extent cx="1587500" cy="236101"/>
-                <wp:effectExtent l="0" t="0" r="0" b="0"/>
-                <wp:wrapNone/>
-                <wp:docPr id="1073741826" name="officeArt object"/>
-                <wp:cNvGraphicFramePr/>
-                <a:graphic xmlns:a="http://schemas.openxmlformats.org/drawingml/2006/main">
-                  <a:graphicData uri="http://schemas.microsoft.com/office/word/2010/wordprocessingShape">
-                    <wps:wsp>
-                      <wps:cNvSpPr txBox="1"/>
-                      <wps:spPr>
-                        <a:xfrm>
-                          <a:off x="0" y="0"/>
-                          <a:ext cx="1587500" cy="236101"/>
-                        </a:xfrm>
-                        <a:prstGeom prst="rect">
-                          <a:avLst/>
-                        </a:prstGeom>
-                        <a:noFill/>
-                        <a:ln w="12700" cap="flat">
-                          <a:noFill/>
-                          <a:miter lim="400000"/>
-                        </a:ln>
-                        <a:effectLst/>
-                      </wps:spPr>
-                      <wps:txbx>
-                        <w:txbxContent>
-                          <w:p>
-                            <w:pPr>
-                              <w:pStyle w:val="sidebar"/>
-                              <w:bidi w:val="0"/>
-                            </w:pPr>
-                            <w:r>
-                              <w:rPr/>
-                              <w:fldChar w:fldCharType="begin" w:fldLock="0"/>
-                            </w:r>
-                            <w:r>
-                              <w:instrText xml:space="preserve"> HYPERLINK "mailto:newemail@nobirth.year"</w:instrText>
-                            </w:r>
-                            <w:r>
-                              <w:rPr/>
-                              <w:fldChar w:fldCharType="separate" w:fldLock="0"/>
-                            </w:r>
-                            <w:r>
-                              <w:rPr>
-                                <w:rFonts w:cs="Arial Unicode MS" w:eastAsia="Arial Unicode MS"/>
-                                <w:rtl w:val="0"/>
-                                <w:lang w:val="en-US"/>
-                              </w:rPr>
-                              <w:t>newemail@nobirth.year</w:t>
-                            </w:r>
-                            <w:r>
-                              <w:rPr/>
-                              <w:fldChar w:fldCharType="end" w:fldLock="0"/>
-                            </w:r>
-                          </w:p>
-                        </w:txbxContent>
-                      </wps:txbx>
-                      <wps:bodyPr wrap="square" lIns="50800" tIns="50800" rIns="50800" bIns="50800" numCol="1" anchor="t">
-                        <a:noAutofit/>
-                      </wps:bodyPr>
-                    </wps:wsp>
-                  </a:graphicData>
-                </a:graphic>
-              </wp:anchor>
-            </w:drawing>
-          </mc:Choice>
-          <mc:Fallback>
-            <w:pict>
-              <v:shape id="_x0000_s1027" type="#_x0000_t202" style="visibility:visible;position:absolute;margin-left:-141.0pt;margin-top:18.9pt;width:125.0pt;height:18.6pt;z-index:251667456;mso-position-horizontal:absolute;mso-position-horizontal-relative:margin;mso-position-vertical:absolute;mso-position-vertical-relative:line;mso-wrap-distance-left:12.0pt;mso-wrap-distance-top:12.0pt;mso-wrap-distance-right:12.0pt;mso-wrap-distance-bottom:12.0pt;">
-                <v:fill on="f"/>
-                <v:stroke on="f" weight="1.0pt" dashstyle="solid" endcap="flat" miterlimit="400.0%" joinstyle="miter" linestyle="single" startarrow="none" startarrowwidth="medium" startarrowlength="medium" endarrow="none" endarrowwidth="medium" endarrowlength="medium"/>
-                <v:textbox>
-                  <w:txbxContent>
-                    <w:p>
-                      <w:pPr>
-                        <w:pStyle w:val="sidebar"/>
-                        <w:bidi w:val="0"/>
-                      </w:pPr>
-                      <w:r>
-                        <w:rPr/>
-                        <w:fldChar w:fldCharType="begin" w:fldLock="0"/>
-                      </w:r>
-                      <w:r>
-                        <w:instrText xml:space="preserve"> HYPERLINK "mailto:newemail@nobirth.year"</w:instrText>
-                      </w:r>
-                      <w:r>
-                        <w:rPr/>
-                        <w:fldChar w:fldCharType="separate" w:fldLock="0"/>
-                      </w:r>
-                      <w:r>
-                        <w:rPr>
-                          <w:rFonts w:cs="Arial Unicode MS" w:eastAsia="Arial Unicode MS"/>
-                          <w:rtl w:val="0"/>
-                          <w:lang w:val="en-US"/>
-                        </w:rPr>
-                        <w:t>newemail@nobirth.year</w:t>
-                      </w:r>
-                      <w:r>
-                        <w:rPr/>
-                        <w:fldChar w:fldCharType="end" w:fldLock="0"/>
-                      </w:r>
-                    </w:p>
-                  </w:txbxContent>
-                </v:textbox>
-                <w10:wrap type="none" side="bothSides" anchorx="margin"/>
-              </v:shape>
-            </w:pict>
-          </mc:Fallback>
-        </mc:AlternateContent>
-      </w:r>
-      <w:r>
-        <mc:AlternateContent>
-          <mc:Choice Requires="wps">
-            <w:drawing xmlns:a="http://schemas.openxmlformats.org/drawingml/2006/main">
-              <wp:anchor distT="152400" distB="152400" distL="152400" distR="152400" simplePos="0" relativeHeight="251664384" behindDoc="0" locked="0" layoutInCell="1" allowOverlap="1">
-                <wp:simplePos x="0" y="0"/>
-                <wp:positionH relativeFrom="margin">
-                  <wp:posOffset>-2022389</wp:posOffset>
-                </wp:positionH>
-                <wp:positionV relativeFrom="line">
-                  <wp:posOffset>300506</wp:posOffset>
-                </wp:positionV>
-                <wp:extent cx="183968" cy="116297"/>
-                <wp:effectExtent l="0" t="0" r="0" b="0"/>
-                <wp:wrapNone/>
-                <wp:docPr id="1073741827" name="officeArt object"/>
-                <wp:cNvGraphicFramePr/>
-                <a:graphic xmlns:a="http://schemas.openxmlformats.org/drawingml/2006/main">
-                  <a:graphicData uri="http://schemas.microsoft.com/office/word/2010/wordprocessingShape">
-                    <wps:wsp>
-                      <wps:cNvSpPr/>
-                      <wps:spPr>
-                        <a:xfrm>
-                          <a:off x="0" y="0"/>
-                          <a:ext cx="183968" cy="116297"/>
-                        </a:xfrm>
-                        <a:custGeom>
-                          <a:avLst/>
-                          <a:gdLst/>
-                          <a:ahLst/>
-                          <a:cxnLst>
-                            <a:cxn ang="0">
-                              <a:pos x="wd2" y="hd2"/>
-                            </a:cxn>
-                            <a:cxn ang="5400000">
-                              <a:pos x="wd2" y="hd2"/>
-                            </a:cxn>
-                            <a:cxn ang="10800000">
-                              <a:pos x="wd2" y="hd2"/>
-                            </a:cxn>
-                            <a:cxn ang="16200000">
-                              <a:pos x="wd2" y="hd2"/>
-                            </a:cxn>
-                          </a:cxnLst>
-                          <a:rect l="0" t="0" r="r" b="b"/>
-                          <a:pathLst>
-                            <a:path w="21600" h="21600" fill="norm" stroke="1" extrusionOk="0">
-                              <a:moveTo>
-                                <a:pt x="744" y="0"/>
-                              </a:moveTo>
-                              <a:lnTo>
-                                <a:pt x="10803" y="12213"/>
-                              </a:lnTo>
-                              <a:lnTo>
-                                <a:pt x="20856" y="0"/>
-                              </a:lnTo>
-                              <a:lnTo>
-                                <a:pt x="744" y="0"/>
-                              </a:lnTo>
-                              <a:close/>
-                              <a:moveTo>
-                                <a:pt x="0" y="157"/>
-                              </a:moveTo>
-                              <a:lnTo>
-                                <a:pt x="0" y="21418"/>
-                              </a:lnTo>
-                              <a:cubicBezTo>
-                                <a:pt x="0" y="21518"/>
-                                <a:pt x="52" y="21600"/>
-                                <a:pt x="115" y="21600"/>
-                              </a:cubicBezTo>
-                              <a:lnTo>
-                                <a:pt x="21485" y="21600"/>
-                              </a:lnTo>
-                              <a:cubicBezTo>
-                                <a:pt x="21548" y="21600"/>
-                                <a:pt x="21600" y="21518"/>
-                                <a:pt x="21600" y="21418"/>
-                              </a:cubicBezTo>
-                              <a:lnTo>
-                                <a:pt x="21600" y="157"/>
-                              </a:lnTo>
-                              <a:lnTo>
-                                <a:pt x="10976" y="13181"/>
-                              </a:lnTo>
-                              <a:cubicBezTo>
-                                <a:pt x="10924" y="13245"/>
-                                <a:pt x="10861" y="13272"/>
-                                <a:pt x="10797" y="13272"/>
-                              </a:cubicBezTo>
-                              <a:cubicBezTo>
-                                <a:pt x="10734" y="13272"/>
-                                <a:pt x="10669" y="13233"/>
-                                <a:pt x="10612" y="13170"/>
-                              </a:cubicBezTo>
-                              <a:lnTo>
-                                <a:pt x="0" y="157"/>
-                              </a:lnTo>
-                              <a:close/>
-                            </a:path>
-                          </a:pathLst>
-                        </a:custGeom>
-                        <a:solidFill>
-                          <a:srgbClr val="C09F7F"/>
-                        </a:solidFill>
-                        <a:ln w="12700" cap="flat">
-                          <a:noFill/>
-                          <a:miter lim="400000"/>
-                        </a:ln>
-                        <a:effectLst/>
-                      </wps:spPr>
-                      <wps:bodyPr/>
-                    </wps:wsp>
-                  </a:graphicData>
-                </a:graphic>
-              </wp:anchor>
-            </w:drawing>
-          </mc:Choice>
-          <mc:Fallback>
-            <w:pict>
-              <v:shape id="_x0000_s1028" style="visibility:visible;position:absolute;margin-left:-159.2pt;margin-top:23.7pt;width:14.5pt;height:9.2pt;z-index:251664384;mso-position-horizontal:absolute;mso-position-horizontal-relative:margin;mso-position-vertical:absolute;mso-position-vertical-relative:line;mso-wrap-distance-left:12.0pt;mso-wrap-distance-top:12.0pt;mso-wrap-distance-right:12.0pt;mso-wrap-distance-bottom:12.0pt;" coordorigin="0,0" coordsize="21600,21600" path="M 744,0 L 10803,12213 L 20856,0 L 744,0 X M 0,157 L 0,21418 C 0,21518 52,21600 115,21600 L 21485,21600 C 21548,21600 21600,21518 21600,21418 L 21600,157 L 10976,13181 C 10924,13245 10861,13272 10797,13272 C 10734,13272 10669,13233 10612,13170 L 0,157 X E">
-                <v:fill color="#C09F7F" opacity="100.0%" type="solid"/>
-                <v:stroke on="f" weight="1.0pt" dashstyle="solid" endcap="flat" miterlimit="400.0%" joinstyle="miter" linestyle="single" startarrow="none" startarrowwidth="medium" startarrowlength="medium" endarrow="none" endarrowwidth="medium" endarrowlength="medium"/>
-                <w10:wrap type="none" side="bothSides" anchorx="margin"/>
-              </v:shape>
-            </w:pict>
-          </mc:Fallback>
-        </mc:AlternateContent>
-      </w:r>
-      <w:r>
-        <mc:AlternateContent>
-          <mc:Choice Requires="wps">
-            <w:drawing xmlns:a="http://schemas.openxmlformats.org/drawingml/2006/main">
-              <wp:anchor distT="152400" distB="152400" distL="152400" distR="152400" simplePos="0" relativeHeight="251666432" behindDoc="0" locked="0" layoutInCell="1" allowOverlap="1">
-                <wp:simplePos x="0" y="0"/>
-                <wp:positionH relativeFrom="margin">
-                  <wp:posOffset>-1790101</wp:posOffset>
-                </wp:positionH>
-                <wp:positionV relativeFrom="line">
-                  <wp:posOffset>17203</wp:posOffset>
-                </wp:positionV>
-                <wp:extent cx="1587500" cy="236101"/>
-                <wp:effectExtent l="0" t="0" r="0" b="0"/>
-                <wp:wrapNone/>
-                <wp:docPr id="1073741828" name="officeArt object"/>
-                <wp:cNvGraphicFramePr/>
-                <a:graphic xmlns:a="http://schemas.openxmlformats.org/drawingml/2006/main">
-                  <a:graphicData uri="http://schemas.microsoft.com/office/word/2010/wordprocessingShape">
-                    <wps:wsp>
-                      <wps:cNvSpPr txBox="1"/>
-                      <wps:spPr>
-                        <a:xfrm>
-                          <a:off x="0" y="0"/>
-                          <a:ext cx="1587500" cy="236101"/>
-                        </a:xfrm>
-                        <a:prstGeom prst="rect">
-                          <a:avLst/>
-                        </a:prstGeom>
-                        <a:noFill/>
-                        <a:ln w="12700" cap="flat">
-                          <a:noFill/>
-                          <a:miter lim="400000"/>
-                        </a:ln>
-                        <a:effectLst/>
-                      </wps:spPr>
-                      <wps:txbx>
-                        <w:txbxContent>
-                          <w:p>
-                            <w:pPr>
-                              <w:pStyle w:val="sidebar"/>
-                              <w:bidi w:val="0"/>
-                            </w:pPr>
-                            <w:r>
-                              <w:rPr>
-                                <w:rFonts w:cs="Arial Unicode MS" w:eastAsia="Arial Unicode MS"/>
-                                <w:rtl w:val="0"/>
-                                <w:lang w:val="en-US"/>
-                              </w:rPr>
-                              <w:t>267.693.0817</w:t>
-                            </w:r>
-                          </w:p>
-                        </w:txbxContent>
-                      </wps:txbx>
-                      <wps:bodyPr wrap="square" lIns="50800" tIns="50800" rIns="50800" bIns="50800" numCol="1" anchor="t">
-                        <a:noAutofit/>
-                      </wps:bodyPr>
-                    </wps:wsp>
-                  </a:graphicData>
-                </a:graphic>
-              </wp:anchor>
-            </w:drawing>
-          </mc:Choice>
-          <mc:Fallback>
-            <w:pict>
-              <v:shape id="_x0000_s1029" type="#_x0000_t202" style="visibility:visible;position:absolute;margin-left:-141.0pt;margin-top:1.4pt;width:125.0pt;height:18.6pt;z-index:251666432;mso-position-horizontal:absolute;mso-position-horizontal-relative:margin;mso-position-vertical:absolute;mso-position-vertical-relative:line;mso-wrap-distance-left:12.0pt;mso-wrap-distance-top:12.0pt;mso-wrap-distance-right:12.0pt;mso-wrap-distance-bottom:12.0pt;">
-                <v:fill on="f"/>
-                <v:stroke on="f" weight="1.0pt" dashstyle="solid" endcap="flat" miterlimit="400.0%" joinstyle="miter" linestyle="single" startarrow="none" startarrowwidth="medium" startarrowlength="medium" endarrow="none" endarrowwidth="medium" endarrowlength="medium"/>
-                <v:textbox>
-                  <w:txbxContent>
-                    <w:p>
-                      <w:pPr>
-                        <w:pStyle w:val="sidebar"/>
-                        <w:bidi w:val="0"/>
-                      </w:pPr>
-                      <w:r>
-                        <w:rPr>
-                          <w:rFonts w:cs="Arial Unicode MS" w:eastAsia="Arial Unicode MS"/>
-                          <w:rtl w:val="0"/>
-                          <w:lang w:val="en-US"/>
-                        </w:rPr>
-                        <w:t>267.693.0817</w:t>
-                      </w:r>
-                    </w:p>
-                  </w:txbxContent>
-                </v:textbox>
-                <w10:wrap type="none" side="bothSides" anchorx="margin"/>
-              </v:shape>
-            </w:pict>
-          </mc:Fallback>
-        </mc:AlternateContent>
-      </w:r>
-      <w:r>
-        <mc:AlternateContent>
-          <mc:Choice Requires="wps">
-            <w:drawing xmlns:a="http://schemas.openxmlformats.org/drawingml/2006/main">
-              <wp:anchor distT="152400" distB="152400" distL="152400" distR="152400" simplePos="0" relativeHeight="251665408" behindDoc="0" locked="0" layoutInCell="1" allowOverlap="1">
-                <wp:simplePos x="0" y="0"/>
-                <wp:positionH relativeFrom="margin">
-                  <wp:posOffset>-1983285</wp:posOffset>
-                </wp:positionH>
-                <wp:positionV relativeFrom="line">
-                  <wp:posOffset>64665</wp:posOffset>
-                </wp:positionV>
-                <wp:extent cx="132164" cy="132171"/>
-                <wp:effectExtent l="0" t="0" r="0" b="0"/>
-                <wp:wrapNone/>
-                <wp:docPr id="1073741829" name="officeArt object"/>
-                <wp:cNvGraphicFramePr/>
-                <a:graphic xmlns:a="http://schemas.openxmlformats.org/drawingml/2006/main">
-                  <a:graphicData uri="http://schemas.microsoft.com/office/word/2010/wordprocessingShape">
-                    <wps:wsp>
-                      <wps:cNvSpPr/>
-                      <wps:spPr>
-                        <a:xfrm>
-                          <a:off x="0" y="0"/>
-                          <a:ext cx="132164" cy="132171"/>
-                        </a:xfrm>
-                        <a:custGeom>
-                          <a:avLst/>
-                          <a:gdLst/>
-                          <a:ahLst/>
-                          <a:cxnLst>
-                            <a:cxn ang="0">
-                              <a:pos x="wd2" y="hd2"/>
-                            </a:cxn>
-                            <a:cxn ang="5400000">
-                              <a:pos x="wd2" y="hd2"/>
-                            </a:cxn>
-                            <a:cxn ang="10800000">
-                              <a:pos x="wd2" y="hd2"/>
-                            </a:cxn>
-                            <a:cxn ang="16200000">
-                              <a:pos x="wd2" y="hd2"/>
-                            </a:cxn>
-                          </a:cxnLst>
-                          <a:rect l="0" t="0" r="r" b="b"/>
-                          <a:pathLst>
-                            <a:path w="21279" h="21372" fill="norm" stroke="1" extrusionOk="0">
-                              <a:moveTo>
-                                <a:pt x="4456" y="0"/>
-                              </a:moveTo>
-                              <a:cubicBezTo>
-                                <a:pt x="4319" y="3"/>
-                                <a:pt x="4182" y="47"/>
-                                <a:pt x="4065" y="134"/>
-                              </a:cubicBezTo>
-                              <a:lnTo>
-                                <a:pt x="2615" y="1212"/>
-                              </a:lnTo>
-                              <a:lnTo>
-                                <a:pt x="6378" y="6378"/>
-                              </a:lnTo>
-                              <a:lnTo>
-                                <a:pt x="7829" y="5299"/>
-                              </a:lnTo>
-                              <a:cubicBezTo>
-                                <a:pt x="8140" y="5067"/>
-                                <a:pt x="8206" y="4624"/>
-                                <a:pt x="7975" y="4311"/>
-                              </a:cubicBezTo>
-                              <a:lnTo>
-                                <a:pt x="5072" y="311"/>
-                              </a:lnTo>
-                              <a:cubicBezTo>
-                                <a:pt x="4920" y="104"/>
-                                <a:pt x="4686" y="-4"/>
-                                <a:pt x="4456" y="0"/>
-                              </a:cubicBezTo>
-                              <a:close/>
-                              <a:moveTo>
-                                <a:pt x="2209" y="1514"/>
-                              </a:moveTo>
-                              <a:cubicBezTo>
-                                <a:pt x="2209" y="1514"/>
-                                <a:pt x="-223" y="3454"/>
-                                <a:pt x="16" y="7120"/>
-                              </a:cubicBezTo>
-                              <a:cubicBezTo>
-                                <a:pt x="16" y="7120"/>
-                                <a:pt x="1473" y="11065"/>
-                                <a:pt x="5867" y="15478"/>
-                              </a:cubicBezTo>
-                              <a:cubicBezTo>
-                                <a:pt x="10261" y="19891"/>
-                                <a:pt x="14189" y="21356"/>
-                                <a:pt x="14189" y="21356"/>
-                              </a:cubicBezTo>
-                              <a:cubicBezTo>
-                                <a:pt x="17838" y="21596"/>
-                                <a:pt x="19772" y="19154"/>
-                                <a:pt x="19772" y="19154"/>
-                              </a:cubicBezTo>
-                              <a:lnTo>
-                                <a:pt x="14628" y="15374"/>
-                              </a:lnTo>
-                              <a:cubicBezTo>
-                                <a:pt x="13735" y="16397"/>
-                                <a:pt x="12393" y="16575"/>
-                                <a:pt x="11402" y="15580"/>
-                              </a:cubicBezTo>
-                              <a:lnTo>
-                                <a:pt x="5767" y="9920"/>
-                              </a:lnTo>
-                              <a:cubicBezTo>
-                                <a:pt x="4776" y="8925"/>
-                                <a:pt x="4954" y="7577"/>
-                                <a:pt x="5972" y="6680"/>
-                              </a:cubicBezTo>
-                              <a:lnTo>
-                                <a:pt x="2209" y="1514"/>
-                              </a:lnTo>
-                              <a:close/>
-                              <a:moveTo>
-                                <a:pt x="16463" y="13230"/>
-                              </a:moveTo>
-                              <a:cubicBezTo>
-                                <a:pt x="16285" y="13257"/>
-                                <a:pt x="16117" y="13351"/>
-                                <a:pt x="16002" y="13508"/>
-                              </a:cubicBezTo>
-                              <a:lnTo>
-                                <a:pt x="14929" y="14965"/>
-                              </a:lnTo>
-                              <a:lnTo>
-                                <a:pt x="20071" y="18746"/>
-                              </a:lnTo>
-                              <a:lnTo>
-                                <a:pt x="21146" y="17289"/>
-                              </a:lnTo>
-                              <a:cubicBezTo>
-                                <a:pt x="21377" y="16976"/>
-                                <a:pt x="21297" y="16523"/>
-                                <a:pt x="20968" y="16278"/>
-                              </a:cubicBezTo>
-                              <a:lnTo>
-                                <a:pt x="16985" y="13361"/>
-                              </a:lnTo>
-                              <a:cubicBezTo>
-                                <a:pt x="16829" y="13245"/>
-                                <a:pt x="16641" y="13204"/>
-                                <a:pt x="16463" y="13230"/>
-                              </a:cubicBezTo>
-                              <a:close/>
-                            </a:path>
-                          </a:pathLst>
-                        </a:custGeom>
-                        <a:solidFill>
-                          <a:srgbClr val="C09F7F"/>
-                        </a:solidFill>
-                        <a:ln w="12700" cap="flat">
-                          <a:noFill/>
-                          <a:miter lim="400000"/>
-                        </a:ln>
-                        <a:effectLst/>
-                      </wps:spPr>
-                      <wps:bodyPr/>
-                    </wps:wsp>
-                  </a:graphicData>
-                </a:graphic>
-              </wp:anchor>
-            </w:drawing>
-          </mc:Choice>
-          <mc:Fallback>
-            <w:pict>
-              <v:shape id="_x0000_s1030" style="visibility:visible;position:absolute;margin-left:-156.2pt;margin-top:5.1pt;width:10.4pt;height:10.4pt;z-index:251665408;mso-position-horizontal:absolute;mso-position-horizontal-relative:margin;mso-position-vertical:absolute;mso-position-vertical-relative:line;mso-wrap-distance-left:12.0pt;mso-wrap-distance-top:12.0pt;mso-wrap-distance-right:12.0pt;mso-wrap-distance-bottom:12.0pt;" coordorigin="223,4" coordsize="21279,21372" path="M 4679,4 C 4542,7 4405,51 4288,138 L 2838,1216 L 6601,6382 L 8052,5303 C 8363,5071 8429,4628 8198,4315 L 5295,315 C 5143,108 4909,0 4679,4 X M 2432,1518 C 2432,1518 0,3458 239,7124 C 239,7124 1696,11069 6090,15482 C 10484,19895 14412,21360 14412,21360 C 18061,21600 19995,19158 19995,19158 L 14851,15378 C 13958,16401 12616,16579 11625,15584 L 5990,9924 C 4999,8929 5177,7581 6195,6684 L 2432,1518 X M 16686,13234 C 16508,13261 16340,13355 16225,13512 L 15152,14969 L 20294,18750 L 21369,17293 C 21600,16980 21520,16527 21191,16282 L 17208,13365 C 17052,13249 16864,13208 16686,13234 X E">
-                <v:fill color="#C09F7F" opacity="100.0%" type="solid"/>
-                <v:stroke on="f" weight="1.0pt" dashstyle="solid" endcap="flat" miterlimit="400.0%" joinstyle="miter" linestyle="single" startarrow="none" startarrowwidth="medium" startarrowlength="medium" endarrow="none" endarrowwidth="medium" endarrowlength="medium"/>
-                <w10:wrap type="none" side="bothSides" anchorx="margin"/>
-              </v:shape>
-            </w:pict>
-          </mc:Fallback>
-        </mc:AlternateContent>
-      </w:r>
-      <w:r>
-        <mc:AlternateContent>
-          <mc:Choice Requires="wps">
-            <w:drawing xmlns:a="http://schemas.openxmlformats.org/drawingml/2006/main">
-              <wp:anchor distT="152400" distB="152400" distL="152400" distR="152400" simplePos="0" relativeHeight="251671552" behindDoc="0" locked="0" layoutInCell="1" allowOverlap="1">
-                <wp:simplePos x="0" y="0"/>
-                <wp:positionH relativeFrom="margin">
-                  <wp:posOffset>-2129730</wp:posOffset>
-                </wp:positionH>
-                <wp:positionV relativeFrom="page">
-                  <wp:posOffset>1725394</wp:posOffset>
-                </wp:positionV>
-                <wp:extent cx="867593" cy="384612"/>
-                <wp:effectExtent l="0" t="0" r="0" b="0"/>
-                <wp:wrapNone/>
-                <wp:docPr id="1073741830" name="officeArt object"/>
-                <wp:cNvGraphicFramePr/>
-                <a:graphic xmlns:a="http://schemas.openxmlformats.org/drawingml/2006/main">
-                  <a:graphicData uri="http://schemas.microsoft.com/office/word/2010/wordprocessingShape">
-                    <wps:wsp>
-                      <wps:cNvSpPr txBox="1"/>
-                      <wps:spPr>
-                        <a:xfrm>
-                          <a:off x="0" y="0"/>
-                          <a:ext cx="867593" cy="384612"/>
-                        </a:xfrm>
-                        <a:prstGeom prst="rect">
-                          <a:avLst/>
-                        </a:prstGeom>
-                        <a:noFill/>
-                        <a:ln w="12700" cap="flat">
-                          <a:noFill/>
-                          <a:miter lim="400000"/>
-                        </a:ln>
-                        <a:effectLst/>
-                      </wps:spPr>
-                      <wps:txbx>
-                        <w:txbxContent>
-                          <w:p>
-                            <w:pPr>
-                              <w:pStyle w:val="sidebar heading"/>
-                              <w:bidi w:val="0"/>
-                            </w:pPr>
-                            <w:r>
-                              <w:rPr>
-                                <w:rtl w:val="0"/>
-                              </w:rPr>
-                              <w:t>CONTACT</w:t>
-                            </w:r>
-                          </w:p>
-                        </w:txbxContent>
-                      </wps:txbx>
-                      <wps:bodyPr wrap="square" lIns="50800" tIns="50800" rIns="50800" bIns="50800" numCol="1" anchor="t">
-                        <a:noAutofit/>
-                      </wps:bodyPr>
-                    </wps:wsp>
-                  </a:graphicData>
-                </a:graphic>
-              </wp:anchor>
-            </w:drawing>
-          </mc:Choice>
-          <mc:Fallback>
-            <w:pict>
-              <v:shape id="_x0000_s1031" type="#_x0000_t202" style="visibility:visible;position:absolute;margin-left:-167.7pt;margin-top:135.9pt;width:68.3pt;height:30.3pt;z-index:251671552;mso-position-horizontal:absolute;mso-position-horizontal-relative:margin;mso-position-vertical:absolute;mso-position-vertical-relative:page;mso-wrap-distance-left:12.0pt;mso-wrap-distance-top:12.0pt;mso-wrap-distance-right:12.0pt;mso-wrap-distance-bottom:12.0pt;">
-                <v:fill on="f"/>
-                <v:stroke on="f" weight="1.0pt" dashstyle="solid" endcap="flat" miterlimit="400.0%" joinstyle="miter" linestyle="single" startarrow="none" startarrowwidth="medium" startarrowlength="medium" endarrow="none" endarrowwidth="medium" endarrowlength="medium"/>
-                <v:textbox>
-                  <w:txbxContent>
-                    <w:p>
-                      <w:pPr>
-                        <w:pStyle w:val="sidebar heading"/>
-                        <w:bidi w:val="0"/>
-                      </w:pPr>
-                      <w:r>
-                        <w:rPr>
-                          <w:rtl w:val="0"/>
-                        </w:rPr>
-                        <w:t>CONTACT</w:t>
-                      </w:r>
-                    </w:p>
-                  </w:txbxContent>
-                </v:textbox>
-                <w10:wrap type="none" side="bothSides" anchorx="margin" anchory="page"/>
-              </v:shape>
-            </w:pict>
-          </mc:Fallback>
-        </mc:AlternateContent>
-      </w:r>
-      <w:r>
-        <mc:AlternateContent>
-          <mc:Choice Requires="wps">
-            <w:drawing xmlns:a="http://schemas.openxmlformats.org/drawingml/2006/main">
               <wp:anchor distT="152400" distB="152400" distL="152400" distR="152400" simplePos="0" relativeHeight="251661312" behindDoc="0" locked="0" layoutInCell="1" allowOverlap="1">
                 <wp:simplePos x="0" y="0"/>
                 <wp:positionH relativeFrom="margin">
@@ -707,7 +94,7 @@
                     <wp:lineTo x="0" y="0"/>
                   </wp:wrapPolygon>
                 </wp:wrapThrough>
-                <wp:docPr id="1073741831" name="officeArt object"/>
+                <wp:docPr id="1073741826" name="officeArt object"/>
                 <wp:cNvGraphicFramePr/>
                 <a:graphic xmlns:a="http://schemas.openxmlformats.org/drawingml/2006/main">
                   <a:graphicData uri="http://schemas.microsoft.com/office/word/2010/wordprocessingShape">
@@ -779,11 +166,1089 @@
           </mc:Choice>
           <mc:Fallback>
             <w:pict>
-              <v:shape id="_x0000_s1032" style="visibility:visible;position:absolute;margin-left:-198.8pt;margin-top:24.0pt;width:376.8pt;height:100.0pt;z-index:251661312;mso-position-horizontal:absolute;mso-position-horizontal-relative:margin;mso-position-vertical:absolute;mso-position-vertical-relative:page;mso-wrap-distance-left:12.0pt;mso-wrap-distance-top:12.0pt;mso-wrap-distance-right:12.0pt;mso-wrap-distance-bottom:12.0pt;" coordorigin="0,0" coordsize="21600,21600" path="M 0,0 L 0,21600 L 17874,21600 L 21600,0 L 17874,0 L 0,0 X E">
+              <v:shape id="_x0000_s1027" style="visibility:visible;position:absolute;margin-left:-198.8pt;margin-top:24.0pt;width:376.8pt;height:100.0pt;z-index:251661312;mso-position-horizontal:absolute;mso-position-horizontal-relative:margin;mso-position-vertical:absolute;mso-position-vertical-relative:page;mso-wrap-distance-left:12.0pt;mso-wrap-distance-top:12.0pt;mso-wrap-distance-right:12.0pt;mso-wrap-distance-bottom:12.0pt;" coordorigin="0,0" coordsize="21600,21600" path="M 0,0 L 0,21600 L 17874,21600 L 21600,0 L 17874,0 L 0,0 X E">
                 <v:fill color="#C09F7F" opacity="100.0%" type="solid"/>
                 <v:stroke on="f" weight="1.0pt" dashstyle="solid" endcap="flat" miterlimit="400.0%" joinstyle="miter" linestyle="single" startarrow="none" startarrowwidth="medium" startarrowlength="medium" endarrow="none" endarrowwidth="medium" endarrowlength="medium"/>
                 <w10:wrap type="through" side="bothSides" anchorx="margin" anchory="page"/>
               </v:shape>
+            </w:pict>
+          </mc:Fallback>
+        </mc:AlternateContent>
+      </w:r>
+      <w:r>
+        <mc:AlternateContent>
+          <mc:Choice Requires="wpg">
+            <w:drawing xmlns:a="http://schemas.openxmlformats.org/drawingml/2006/main">
+              <wp:anchor distT="152400" distB="152400" distL="152400" distR="152400" simplePos="0" relativeHeight="251664384" behindDoc="0" locked="0" layoutInCell="1" allowOverlap="1">
+                <wp:simplePos x="0" y="0"/>
+                <wp:positionH relativeFrom="margin">
+                  <wp:posOffset>-2123690</wp:posOffset>
+                </wp:positionH>
+                <wp:positionV relativeFrom="page">
+                  <wp:posOffset>1814294</wp:posOffset>
+                </wp:positionV>
+                <wp:extent cx="1965539" cy="4079915"/>
+                <wp:effectExtent l="0" t="0" r="0" b="0"/>
+                <wp:wrapNone/>
+                <wp:docPr id="1073741838" name="officeArt object"/>
+                <wp:cNvGraphicFramePr/>
+                <a:graphic xmlns:a="http://schemas.openxmlformats.org/drawingml/2006/main">
+                  <a:graphicData uri="http://schemas.microsoft.com/office/word/2010/wordprocessingGroup">
+                    <wpg:wgp>
+                      <wpg:cNvGrpSpPr/>
+                      <wpg:grpSpPr>
+                        <a:xfrm>
+                          <a:off x="0" y="0"/>
+                          <a:ext cx="1965539" cy="4079915"/>
+                          <a:chOff x="0" y="0"/>
+                          <a:chExt cx="1965538" cy="4079914"/>
+                        </a:xfrm>
+                      </wpg:grpSpPr>
+                      <wps:wsp>
+                        <wps:cNvPr id="1073741827" name="Shape 1073741827"/>
+                        <wps:cNvSpPr/>
+                        <wps:spPr>
+                          <a:xfrm>
+                            <a:off x="145750" y="569012"/>
+                            <a:ext cx="183969" cy="116298"/>
+                          </a:xfrm>
+                          <a:custGeom>
+                            <a:avLst/>
+                            <a:gdLst/>
+                            <a:ahLst/>
+                            <a:cxnLst>
+                              <a:cxn ang="0">
+                                <a:pos x="wd2" y="hd2"/>
+                              </a:cxn>
+                              <a:cxn ang="5400000">
+                                <a:pos x="wd2" y="hd2"/>
+                              </a:cxn>
+                              <a:cxn ang="10800000">
+                                <a:pos x="wd2" y="hd2"/>
+                              </a:cxn>
+                              <a:cxn ang="16200000">
+                                <a:pos x="wd2" y="hd2"/>
+                              </a:cxn>
+                            </a:cxnLst>
+                            <a:rect l="0" t="0" r="r" b="b"/>
+                            <a:pathLst>
+                              <a:path w="21600" h="21600" fill="norm" stroke="1" extrusionOk="0">
+                                <a:moveTo>
+                                  <a:pt x="744" y="0"/>
+                                </a:moveTo>
+                                <a:lnTo>
+                                  <a:pt x="10803" y="12213"/>
+                                </a:lnTo>
+                                <a:lnTo>
+                                  <a:pt x="20856" y="0"/>
+                                </a:lnTo>
+                                <a:lnTo>
+                                  <a:pt x="744" y="0"/>
+                                </a:lnTo>
+                                <a:close/>
+                                <a:moveTo>
+                                  <a:pt x="0" y="157"/>
+                                </a:moveTo>
+                                <a:lnTo>
+                                  <a:pt x="0" y="21418"/>
+                                </a:lnTo>
+                                <a:cubicBezTo>
+                                  <a:pt x="0" y="21518"/>
+                                  <a:pt x="52" y="21600"/>
+                                  <a:pt x="115" y="21600"/>
+                                </a:cubicBezTo>
+                                <a:lnTo>
+                                  <a:pt x="21485" y="21600"/>
+                                </a:lnTo>
+                                <a:cubicBezTo>
+                                  <a:pt x="21548" y="21600"/>
+                                  <a:pt x="21600" y="21518"/>
+                                  <a:pt x="21600" y="21418"/>
+                                </a:cubicBezTo>
+                                <a:lnTo>
+                                  <a:pt x="21600" y="157"/>
+                                </a:lnTo>
+                                <a:lnTo>
+                                  <a:pt x="10976" y="13181"/>
+                                </a:lnTo>
+                                <a:cubicBezTo>
+                                  <a:pt x="10924" y="13245"/>
+                                  <a:pt x="10861" y="13272"/>
+                                  <a:pt x="10797" y="13272"/>
+                                </a:cubicBezTo>
+                                <a:cubicBezTo>
+                                  <a:pt x="10734" y="13272"/>
+                                  <a:pt x="10669" y="13233"/>
+                                  <a:pt x="10612" y="13170"/>
+                                </a:cubicBezTo>
+                                <a:lnTo>
+                                  <a:pt x="0" y="157"/>
+                                </a:lnTo>
+                                <a:close/>
+                              </a:path>
+                            </a:pathLst>
+                          </a:custGeom>
+                          <a:solidFill>
+                            <a:srgbClr val="C09F7F"/>
+                          </a:solidFill>
+                          <a:ln w="12700" cap="flat">
+                            <a:noFill/>
+                            <a:miter lim="400000"/>
+                          </a:ln>
+                          <a:effectLst/>
+                        </wps:spPr>
+                        <wps:bodyPr/>
+                      </wps:wsp>
+                      <wps:wsp>
+                        <wps:cNvPr id="1073741828" name="Shape 1073741828"/>
+                        <wps:cNvSpPr/>
+                        <wps:spPr>
+                          <a:xfrm>
+                            <a:off x="184855" y="333170"/>
+                            <a:ext cx="132164" cy="132172"/>
+                          </a:xfrm>
+                          <a:custGeom>
+                            <a:avLst/>
+                            <a:gdLst/>
+                            <a:ahLst/>
+                            <a:cxnLst>
+                              <a:cxn ang="0">
+                                <a:pos x="wd2" y="hd2"/>
+                              </a:cxn>
+                              <a:cxn ang="5400000">
+                                <a:pos x="wd2" y="hd2"/>
+                              </a:cxn>
+                              <a:cxn ang="10800000">
+                                <a:pos x="wd2" y="hd2"/>
+                              </a:cxn>
+                              <a:cxn ang="16200000">
+                                <a:pos x="wd2" y="hd2"/>
+                              </a:cxn>
+                            </a:cxnLst>
+                            <a:rect l="0" t="0" r="r" b="b"/>
+                            <a:pathLst>
+                              <a:path w="21279" h="21372" fill="norm" stroke="1" extrusionOk="0">
+                                <a:moveTo>
+                                  <a:pt x="4456" y="0"/>
+                                </a:moveTo>
+                                <a:cubicBezTo>
+                                  <a:pt x="4319" y="3"/>
+                                  <a:pt x="4182" y="47"/>
+                                  <a:pt x="4065" y="134"/>
+                                </a:cubicBezTo>
+                                <a:lnTo>
+                                  <a:pt x="2615" y="1212"/>
+                                </a:lnTo>
+                                <a:lnTo>
+                                  <a:pt x="6378" y="6378"/>
+                                </a:lnTo>
+                                <a:lnTo>
+                                  <a:pt x="7829" y="5299"/>
+                                </a:lnTo>
+                                <a:cubicBezTo>
+                                  <a:pt x="8140" y="5067"/>
+                                  <a:pt x="8206" y="4624"/>
+                                  <a:pt x="7975" y="4311"/>
+                                </a:cubicBezTo>
+                                <a:lnTo>
+                                  <a:pt x="5072" y="311"/>
+                                </a:lnTo>
+                                <a:cubicBezTo>
+                                  <a:pt x="4920" y="104"/>
+                                  <a:pt x="4686" y="-4"/>
+                                  <a:pt x="4456" y="0"/>
+                                </a:cubicBezTo>
+                                <a:close/>
+                                <a:moveTo>
+                                  <a:pt x="2209" y="1514"/>
+                                </a:moveTo>
+                                <a:cubicBezTo>
+                                  <a:pt x="2209" y="1514"/>
+                                  <a:pt x="-223" y="3454"/>
+                                  <a:pt x="16" y="7120"/>
+                                </a:cubicBezTo>
+                                <a:cubicBezTo>
+                                  <a:pt x="16" y="7120"/>
+                                  <a:pt x="1473" y="11065"/>
+                                  <a:pt x="5867" y="15478"/>
+                                </a:cubicBezTo>
+                                <a:cubicBezTo>
+                                  <a:pt x="10261" y="19891"/>
+                                  <a:pt x="14189" y="21356"/>
+                                  <a:pt x="14189" y="21356"/>
+                                </a:cubicBezTo>
+                                <a:cubicBezTo>
+                                  <a:pt x="17838" y="21596"/>
+                                  <a:pt x="19772" y="19154"/>
+                                  <a:pt x="19772" y="19154"/>
+                                </a:cubicBezTo>
+                                <a:lnTo>
+                                  <a:pt x="14628" y="15374"/>
+                                </a:lnTo>
+                                <a:cubicBezTo>
+                                  <a:pt x="13735" y="16397"/>
+                                  <a:pt x="12393" y="16575"/>
+                                  <a:pt x="11402" y="15580"/>
+                                </a:cubicBezTo>
+                                <a:lnTo>
+                                  <a:pt x="5767" y="9920"/>
+                                </a:lnTo>
+                                <a:cubicBezTo>
+                                  <a:pt x="4776" y="8925"/>
+                                  <a:pt x="4954" y="7577"/>
+                                  <a:pt x="5972" y="6680"/>
+                                </a:cubicBezTo>
+                                <a:lnTo>
+                                  <a:pt x="2209" y="1514"/>
+                                </a:lnTo>
+                                <a:close/>
+                                <a:moveTo>
+                                  <a:pt x="16463" y="13230"/>
+                                </a:moveTo>
+                                <a:cubicBezTo>
+                                  <a:pt x="16285" y="13257"/>
+                                  <a:pt x="16117" y="13351"/>
+                                  <a:pt x="16002" y="13508"/>
+                                </a:cubicBezTo>
+                                <a:lnTo>
+                                  <a:pt x="14929" y="14965"/>
+                                </a:lnTo>
+                                <a:lnTo>
+                                  <a:pt x="20071" y="18746"/>
+                                </a:lnTo>
+                                <a:lnTo>
+                                  <a:pt x="21146" y="17289"/>
+                                </a:lnTo>
+                                <a:cubicBezTo>
+                                  <a:pt x="21377" y="16976"/>
+                                  <a:pt x="21297" y="16523"/>
+                                  <a:pt x="20968" y="16278"/>
+                                </a:cubicBezTo>
+                                <a:lnTo>
+                                  <a:pt x="16985" y="13361"/>
+                                </a:lnTo>
+                                <a:cubicBezTo>
+                                  <a:pt x="16829" y="13245"/>
+                                  <a:pt x="16641" y="13204"/>
+                                  <a:pt x="16463" y="13230"/>
+                                </a:cubicBezTo>
+                                <a:close/>
+                              </a:path>
+                            </a:pathLst>
+                          </a:custGeom>
+                          <a:solidFill>
+                            <a:srgbClr val="C09F7F"/>
+                          </a:solidFill>
+                          <a:ln w="12700" cap="flat">
+                            <a:noFill/>
+                            <a:miter lim="400000"/>
+                          </a:ln>
+                          <a:effectLst/>
+                        </wps:spPr>
+                        <wps:bodyPr/>
+                      </wps:wsp>
+                      <wps:wsp>
+                        <wps:cNvPr id="1073741829" name="Shape 1073741829"/>
+                        <wps:cNvSpPr txBox="1"/>
+                        <wps:spPr>
+                          <a:xfrm>
+                            <a:off x="378038" y="285709"/>
+                            <a:ext cx="1587501" cy="236102"/>
+                          </a:xfrm>
+                          <a:prstGeom prst="rect">
+                            <a:avLst/>
+                          </a:prstGeom>
+                          <a:noFill/>
+                          <a:ln w="12700" cap="flat">
+                            <a:noFill/>
+                            <a:miter lim="400000"/>
+                          </a:ln>
+                          <a:effectLst/>
+                        </wps:spPr>
+                        <wps:txbx>
+                          <w:txbxContent>
+                            <w:p>
+                              <w:pPr>
+                                <w:pStyle w:val="sidebar"/>
+                                <w:bidi w:val="0"/>
+                              </w:pPr>
+                              <w:r>
+                                <w:rPr>
+                                  <w:rtl w:val="0"/>
+                                  <w:lang w:val="en-US"/>
+                                </w:rPr>
+                                <w:t>267.693.0817</w:t>
+                              </w:r>
+                            </w:p>
+                          </w:txbxContent>
+                        </wps:txbx>
+                        <wps:bodyPr wrap="square" lIns="50800" tIns="50800" rIns="50800" bIns="50800" numCol="1" anchor="t">
+                          <a:noAutofit/>
+                        </wps:bodyPr>
+                      </wps:wsp>
+                      <wps:wsp>
+                        <wps:cNvPr id="1073741830" name="Shape 1073741830"/>
+                        <wps:cNvSpPr txBox="1"/>
+                        <wps:spPr>
+                          <a:xfrm>
+                            <a:off x="378038" y="509110"/>
+                            <a:ext cx="1587501" cy="236102"/>
+                          </a:xfrm>
+                          <a:prstGeom prst="rect">
+                            <a:avLst/>
+                          </a:prstGeom>
+                          <a:noFill/>
+                          <a:ln w="12700" cap="flat">
+                            <a:noFill/>
+                            <a:miter lim="400000"/>
+                          </a:ln>
+                          <a:effectLst/>
+                        </wps:spPr>
+                        <wps:txbx>
+                          <w:txbxContent>
+                            <w:p>
+                              <w:pPr>
+                                <w:pStyle w:val="sidebar"/>
+                                <w:bidi w:val="0"/>
+                              </w:pPr>
+                              <w:r>
+                                <w:rPr/>
+                                <w:fldChar w:fldCharType="begin" w:fldLock="0"/>
+                              </w:r>
+                              <w:r>
+                                <w:instrText xml:space="preserve"> HYPERLINK "mailto:newemail@nobirth.year"</w:instrText>
+                              </w:r>
+                              <w:r>
+                                <w:rPr/>
+                                <w:fldChar w:fldCharType="separate" w:fldLock="0"/>
+                              </w:r>
+                              <w:r>
+                                <w:rPr>
+                                  <w:rtl w:val="0"/>
+                                  <w:lang w:val="en-US"/>
+                                </w:rPr>
+                                <w:t>newemail@nobirth.year</w:t>
+                              </w:r>
+                              <w:r>
+                                <w:rPr/>
+                                <w:fldChar w:fldCharType="end" w:fldLock="0"/>
+                              </w:r>
+                            </w:p>
+                          </w:txbxContent>
+                        </wps:txbx>
+                        <wps:bodyPr wrap="square" lIns="50800" tIns="50800" rIns="50800" bIns="50800" numCol="1" anchor="t">
+                          <a:noAutofit/>
+                        </wps:bodyPr>
+                      </wps:wsp>
+                      <pic:pic xmlns:pic="http://schemas.openxmlformats.org/drawingml/2006/picture">
+                        <pic:nvPicPr>
+                          <pic:cNvPr id="1073741831" name="pasted-image.tiff"/>
+                          <pic:cNvPicPr>
+                            <a:picLocks noChangeAspect="1"/>
+                          </pic:cNvPicPr>
+                        </pic:nvPicPr>
+                        <pic:blipFill>
+                          <a:blip r:embed="rId4">
+                            <a:extLst/>
+                          </a:blip>
+                          <a:stretch>
+                            <a:fillRect/>
+                          </a:stretch>
+                        </pic:blipFill>
+                        <pic:spPr>
+                          <a:xfrm>
+                            <a:off x="158952" y="816007"/>
+                            <a:ext cx="158067" cy="158067"/>
+                          </a:xfrm>
+                          <a:prstGeom prst="rect">
+                            <a:avLst/>
+                          </a:prstGeom>
+                          <a:ln w="12700" cap="flat">
+                            <a:noFill/>
+                            <a:miter lim="400000"/>
+                          </a:ln>
+                          <a:effectLst/>
+                        </pic:spPr>
+                      </pic:pic>
+                      <wps:wsp>
+                        <wps:cNvPr id="1073741832" name="Shape 1073741832"/>
+                        <wps:cNvSpPr txBox="1"/>
+                        <wps:spPr>
+                          <a:xfrm>
+                            <a:off x="380518" y="777907"/>
+                            <a:ext cx="1455540" cy="264300"/>
+                          </a:xfrm>
+                          <a:prstGeom prst="rect">
+                            <a:avLst/>
+                          </a:prstGeom>
+                          <a:noFill/>
+                          <a:ln w="12700" cap="flat">
+                            <a:noFill/>
+                            <a:miter lim="400000"/>
+                          </a:ln>
+                          <a:effectLst/>
+                        </wps:spPr>
+                        <wps:txbx>
+                          <w:txbxContent>
+                            <w:p>
+                              <w:pPr>
+                                <w:pStyle w:val="sidebar"/>
+                                <w:bidi w:val="0"/>
+                              </w:pPr>
+                              <w:r>
+                                <w:rPr/>
+                                <w:fldChar w:fldCharType="begin" w:fldLock="0"/>
+                              </w:r>
+                              <w:r>
+                                <w:instrText xml:space="preserve"> HYPERLINK "http://linkind.com/whatever"</w:instrText>
+                              </w:r>
+                              <w:r>
+                                <w:rPr/>
+                                <w:fldChar w:fldCharType="separate" w:fldLock="0"/>
+                              </w:r>
+                              <w:r>
+                                <w:rPr>
+                                  <w:rtl w:val="0"/>
+                                  <w:lang w:val="en-US"/>
+                                </w:rPr>
+                                <w:t>linkedin.com/whatever</w:t>
+                              </w:r>
+                              <w:r>
+                                <w:rPr/>
+                                <w:fldChar w:fldCharType="end" w:fldLock="0"/>
+                              </w:r>
+                            </w:p>
+                          </w:txbxContent>
+                        </wps:txbx>
+                        <wps:bodyPr wrap="square" lIns="50800" tIns="50800" rIns="50800" bIns="50800" numCol="1" anchor="t">
+                          <a:noAutofit/>
+                        </wps:bodyPr>
+                      </wps:wsp>
+                      <wps:wsp>
+                        <wps:cNvPr id="1073741833" name="Shape 1073741833"/>
+                        <wps:cNvSpPr txBox="1"/>
+                        <wps:spPr>
+                          <a:xfrm>
+                            <a:off x="54771" y="1101625"/>
+                            <a:ext cx="1468994" cy="395448"/>
+                          </a:xfrm>
+                          <a:prstGeom prst="rect">
+                            <a:avLst/>
+                          </a:prstGeom>
+                          <a:noFill/>
+                          <a:ln w="12700" cap="flat">
+                            <a:noFill/>
+                            <a:miter lim="400000"/>
+                          </a:ln>
+                          <a:effectLst/>
+                        </wps:spPr>
+                        <wps:txbx>
+                          <w:txbxContent>
+                            <w:p>
+                              <w:pPr>
+                                <w:pStyle w:val="sidebar heading"/>
+                                <w:bidi w:val="0"/>
+                              </w:pPr>
+                              <w:r>
+                                <w:rPr>
+                                  <w:rtl w:val="0"/>
+                                </w:rPr>
+                                <w:t>Technical Skills</w:t>
+                              </w:r>
+                            </w:p>
+                          </w:txbxContent>
+                        </wps:txbx>
+                        <wps:bodyPr wrap="square" lIns="50800" tIns="50800" rIns="50800" bIns="50800" numCol="1" anchor="t">
+                          <a:noAutofit/>
+                        </wps:bodyPr>
+                      </wps:wsp>
+                      <wps:wsp>
+                        <wps:cNvPr id="1073741834" name="Shape 1073741834"/>
+                        <wps:cNvSpPr txBox="1"/>
+                        <wps:spPr>
+                          <a:xfrm>
+                            <a:off x="38409" y="0"/>
+                            <a:ext cx="867594" cy="384612"/>
+                          </a:xfrm>
+                          <a:prstGeom prst="rect">
+                            <a:avLst/>
+                          </a:prstGeom>
+                          <a:noFill/>
+                          <a:ln w="12700" cap="flat">
+                            <a:noFill/>
+                            <a:miter lim="400000"/>
+                          </a:ln>
+                          <a:effectLst/>
+                        </wps:spPr>
+                        <wps:txbx>
+                          <w:txbxContent>
+                            <w:p>
+                              <w:pPr>
+                                <w:pStyle w:val="sidebar heading"/>
+                                <w:bidi w:val="0"/>
+                              </w:pPr>
+                              <w:r>
+                                <w:rPr>
+                                  <w:rtl w:val="0"/>
+                                </w:rPr>
+                                <w:t>CONTACT</w:t>
+                              </w:r>
+                            </w:p>
+                          </w:txbxContent>
+                        </wps:txbx>
+                        <wps:bodyPr wrap="square" lIns="50800" tIns="50800" rIns="50800" bIns="50800" numCol="1" anchor="t">
+                          <a:noAutofit/>
+                        </wps:bodyPr>
+                      </wps:wsp>
+                      <wps:wsp>
+                        <wps:cNvPr id="1073741835" name="Shape 1073741835"/>
+                        <wps:cNvSpPr txBox="1"/>
+                        <wps:spPr>
+                          <a:xfrm>
+                            <a:off x="158952" y="1395471"/>
+                            <a:ext cx="1518154" cy="1201461"/>
+                          </a:xfrm>
+                          <a:prstGeom prst="rect">
+                            <a:avLst/>
+                          </a:prstGeom>
+                          <a:noFill/>
+                          <a:ln w="12700" cap="flat">
+                            <a:noFill/>
+                            <a:miter lim="400000"/>
+                          </a:ln>
+                          <a:effectLst/>
+                        </wps:spPr>
+                        <wps:txbx>
+                          <w:txbxContent>
+                            <w:p>
+                              <w:pPr>
+                                <w:pStyle w:val="skills"/>
+                                <w:numPr>
+                                  <w:ilvl w:val="0"/>
+                                  <w:numId w:val="1"/>
+                                </w:numPr>
+                                <w:bidi w:val="0"/>
+                              </w:pPr>
+                              <w:r>
+                                <w:rPr>
+                                  <w:rtl w:val="0"/>
+                                  <w:lang w:val="en-US"/>
+                                </w:rPr>
+                                <w:t>Adobe Indesign</w:t>
+                              </w:r>
+                            </w:p>
+                            <w:p>
+                              <w:pPr>
+                                <w:pStyle w:val="skills"/>
+                                <w:numPr>
+                                  <w:ilvl w:val="0"/>
+                                  <w:numId w:val="1"/>
+                                </w:numPr>
+                                <w:bidi w:val="0"/>
+                              </w:pPr>
+                              <w:r>
+                                <w:rPr>
+                                  <w:rtl w:val="0"/>
+                                  <w:lang w:val="en-US"/>
+                                </w:rPr>
+                                <w:t>Other things</w:t>
+                              </w:r>
+                            </w:p>
+                            <w:p>
+                              <w:pPr>
+                                <w:pStyle w:val="skills"/>
+                                <w:numPr>
+                                  <w:ilvl w:val="0"/>
+                                  <w:numId w:val="1"/>
+                                </w:numPr>
+                                <w:bidi w:val="0"/>
+                              </w:pPr>
+                              <w:r>
+                                <w:rPr>
+                                  <w:rtl w:val="0"/>
+                                  <w:lang w:val="en-US"/>
+                                </w:rPr>
+                                <w:t>That you listed</w:t>
+                              </w:r>
+                            </w:p>
+                            <w:p>
+                              <w:pPr>
+                                <w:pStyle w:val="skills"/>
+                                <w:numPr>
+                                  <w:ilvl w:val="0"/>
+                                  <w:numId w:val="1"/>
+                                </w:numPr>
+                                <w:bidi w:val="0"/>
+                              </w:pPr>
+                              <w:r>
+                                <w:rPr>
+                                  <w:rtl w:val="0"/>
+                                  <w:lang w:val="en-US"/>
+                                </w:rPr>
+                                <w:t xml:space="preserve">but list specific </w:t>
+                              </w:r>
+                            </w:p>
+                            <w:p>
+                              <w:pPr>
+                                <w:pStyle w:val="skills"/>
+                                <w:numPr>
+                                  <w:ilvl w:val="0"/>
+                                  <w:numId w:val="1"/>
+                                </w:numPr>
+                                <w:bidi w:val="0"/>
+                              </w:pPr>
+                              <w:r>
+                                <w:rPr>
+                                  <w:rtl w:val="0"/>
+                                  <w:lang w:val="en-US"/>
+                                </w:rPr>
+                                <w:t>technology, not so</w:t>
+                              </w:r>
+                            </w:p>
+                            <w:p>
+                              <w:pPr>
+                                <w:pStyle w:val="skills"/>
+                                <w:numPr>
+                                  <w:ilvl w:val="0"/>
+                                  <w:numId w:val="1"/>
+                                </w:numPr>
+                                <w:bidi w:val="0"/>
+                              </w:pPr>
+                              <w:r>
+                                <w:rPr>
+                                  <w:rtl w:val="0"/>
+                                  <w:lang w:val="en-US"/>
+                                </w:rPr>
+                                <w:t>general</w:t>
+                              </w:r>
+                            </w:p>
+                          </w:txbxContent>
+                        </wps:txbx>
+                        <wps:bodyPr wrap="square" lIns="50800" tIns="50800" rIns="50800" bIns="50800" numCol="1" anchor="t">
+                          <a:noAutofit/>
+                        </wps:bodyPr>
+                      </wps:wsp>
+                      <wps:wsp>
+                        <wps:cNvPr id="1073741836" name="Shape 1073741836"/>
+                        <wps:cNvSpPr txBox="1"/>
+                        <wps:spPr>
+                          <a:xfrm>
+                            <a:off x="54771" y="2596931"/>
+                            <a:ext cx="1468994" cy="395448"/>
+                          </a:xfrm>
+                          <a:prstGeom prst="rect">
+                            <a:avLst/>
+                          </a:prstGeom>
+                          <a:noFill/>
+                          <a:ln w="12700" cap="flat">
+                            <a:noFill/>
+                            <a:miter lim="400000"/>
+                          </a:ln>
+                          <a:effectLst/>
+                        </wps:spPr>
+                        <wps:txbx>
+                          <w:txbxContent>
+                            <w:p>
+                              <w:pPr>
+                                <w:pStyle w:val="sidebar heading"/>
+                                <w:bidi w:val="0"/>
+                              </w:pPr>
+                              <w:r>
+                                <w:rPr>
+                                  <w:rtl w:val="0"/>
+                                </w:rPr>
+                                <w:t>EDUCATION</w:t>
+                              </w:r>
+                            </w:p>
+                          </w:txbxContent>
+                        </wps:txbx>
+                        <wps:bodyPr wrap="square" lIns="50800" tIns="50800" rIns="50800" bIns="50800" numCol="1" anchor="t">
+                          <a:noAutofit/>
+                        </wps:bodyPr>
+                      </wps:wsp>
+                      <wps:wsp>
+                        <wps:cNvPr id="1073741837" name="Shape 1073741837"/>
+                        <wps:cNvSpPr txBox="1"/>
+                        <wps:spPr>
+                          <a:xfrm>
+                            <a:off x="0" y="2878454"/>
+                            <a:ext cx="1836058" cy="1201461"/>
+                          </a:xfrm>
+                          <a:prstGeom prst="rect">
+                            <a:avLst/>
+                          </a:prstGeom>
+                          <a:noFill/>
+                          <a:ln w="12700" cap="flat">
+                            <a:noFill/>
+                            <a:miter lim="400000"/>
+                          </a:ln>
+                          <a:effectLst/>
+                        </wps:spPr>
+                        <wps:txbx>
+                          <w:txbxContent>
+                            <w:p>
+                              <w:pPr>
+                                <w:pStyle w:val="sidebar"/>
+                                <w:ind w:left="180"/>
+                                <w:rPr>
+                                  <w:b w:val="1"/>
+                                  <w:bCs w:val="1"/>
+                                </w:rPr>
+                              </w:pPr>
+                              <w:r>
+                                <w:rPr>
+                                  <w:b w:val="1"/>
+                                  <w:bCs w:val="1"/>
+                                  <w:rtl w:val="0"/>
+                                  <w:lang w:val="en-US"/>
+                                </w:rPr>
+                                <w:t>Marketing &amp; Management</w:t>
+                              </w:r>
+                            </w:p>
+                            <w:p>
+                              <w:pPr>
+                                <w:pStyle w:val="sidebar"/>
+                                <w:ind w:left="324" w:firstLine="0"/>
+                              </w:pPr>
+                              <w:r>
+                                <w:rPr>
+                                  <w:rtl w:val="0"/>
+                                  <w:lang w:val="en-US"/>
+                                </w:rPr>
+                                <w:t xml:space="preserve">A.A. | Community College of Philadelphia </w:t>
+                              </w:r>
+                            </w:p>
+                          </w:txbxContent>
+                        </wps:txbx>
+                        <wps:bodyPr wrap="square" lIns="50800" tIns="50800" rIns="50800" bIns="50800" numCol="1" anchor="t">
+                          <a:noAutofit/>
+                        </wps:bodyPr>
+                      </wps:wsp>
+                    </wpg:wgp>
+                  </a:graphicData>
+                </a:graphic>
+              </wp:anchor>
+            </w:drawing>
+          </mc:Choice>
+          <mc:Fallback>
+            <w:pict>
+              <v:group id="_x0000_s1028" style="visibility:visible;position:absolute;margin-left:-167.2pt;margin-top:142.9pt;width:154.8pt;height:321.3pt;z-index:251664384;mso-position-horizontal:absolute;mso-position-horizontal-relative:margin;mso-position-vertical:absolute;mso-position-vertical-relative:page;mso-wrap-distance-left:12.0pt;mso-wrap-distance-top:12.0pt;mso-wrap-distance-right:12.0pt;mso-wrap-distance-bottom:12.0pt;" coordorigin="0,0" coordsize="1965538,4079915">
+                <w10:wrap type="none" side="bothSides" anchorx="margin" anchory="page"/>
+                <v:shape id="_x0000_s1029" style="position:absolute;left:145751;top:569012;width:183968;height:116297;" coordorigin="0,0" coordsize="21600,21600" path="M 744,0 L 10803,12213 L 20856,0 L 744,0 X M 0,157 L 0,21418 C 0,21518 52,21600 115,21600 L 21485,21600 C 21548,21600 21600,21518 21600,21418 L 21600,157 L 10976,13181 C 10924,13245 10861,13272 10797,13272 C 10734,13272 10669,13233 10612,13170 L 0,157 X E">
+                  <v:fill color="#C09F7F" opacity="100.0%" type="solid"/>
+                  <v:stroke on="f" weight="1.0pt" dashstyle="solid" endcap="flat" miterlimit="400.0%" joinstyle="miter" linestyle="single" startarrow="none" startarrowwidth="medium" startarrowlength="medium" endarrow="none" endarrowwidth="medium" endarrowlength="medium"/>
+                </v:shape>
+                <v:shape id="_x0000_s1030" style="position:absolute;left:184855;top:333171;width:132164;height:132171;" coordorigin="223,4" coordsize="21279,21372" path="M 4679,4 C 4542,7 4405,51 4288,138 L 2838,1216 L 6601,6382 L 8052,5303 C 8363,5071 8429,4628 8198,4315 L 5295,315 C 5143,108 4909,0 4679,4 X M 2432,1518 C 2432,1518 0,3458 239,7124 C 239,7124 1696,11069 6090,15482 C 10484,19895 14412,21360 14412,21360 C 18061,21600 19995,19158 19995,19158 L 14851,15378 C 13958,16401 12616,16579 11625,15584 L 5990,9924 C 4999,8929 5177,7581 6195,6684 L 2432,1518 X M 16686,13234 C 16508,13261 16340,13355 16225,13512 L 15152,14969 L 20294,18750 L 21369,17293 C 21600,16980 21520,16527 21191,16282 L 17208,13365 C 17052,13249 16864,13208 16686,13234 X E">
+                  <v:fill color="#C09F7F" opacity="100.0%" type="solid"/>
+                  <v:stroke on="f" weight="1.0pt" dashstyle="solid" endcap="flat" miterlimit="400.0%" joinstyle="miter" linestyle="single" startarrow="none" startarrowwidth="medium" startarrowlength="medium" endarrow="none" endarrowwidth="medium" endarrowlength="medium"/>
+                </v:shape>
+                <v:shape id="_x0000_s1031" type="#_x0000_t202" style="position:absolute;left:378038;top:285709;width:1587500;height:236101;">
+                  <v:fill on="f"/>
+                  <v:stroke on="f" weight="1.0pt" dashstyle="solid" endcap="flat" miterlimit="400.0%" joinstyle="miter" linestyle="single" startarrow="none" startarrowwidth="medium" startarrowlength="medium" endarrow="none" endarrowwidth="medium" endarrowlength="medium"/>
+                  <v:textbox>
+                    <w:txbxContent>
+                      <w:p>
+                        <w:pPr>
+                          <w:pStyle w:val="sidebar"/>
+                          <w:bidi w:val="0"/>
+                        </w:pPr>
+                        <w:r>
+                          <w:rPr>
+                            <w:rtl w:val="0"/>
+                            <w:lang w:val="en-US"/>
+                          </w:rPr>
+                          <w:t>267.693.0817</w:t>
+                        </w:r>
+                      </w:p>
+                    </w:txbxContent>
+                  </v:textbox>
+                </v:shape>
+                <v:shape id="_x0000_s1032" type="#_x0000_t202" style="position:absolute;left:378038;top:509110;width:1587500;height:236101;">
+                  <v:fill on="f"/>
+                  <v:stroke on="f" weight="1.0pt" dashstyle="solid" endcap="flat" miterlimit="400.0%" joinstyle="miter" linestyle="single" startarrow="none" startarrowwidth="medium" startarrowlength="medium" endarrow="none" endarrowwidth="medium" endarrowlength="medium"/>
+                  <v:textbox>
+                    <w:txbxContent>
+                      <w:p>
+                        <w:pPr>
+                          <w:pStyle w:val="sidebar"/>
+                          <w:bidi w:val="0"/>
+                        </w:pPr>
+                        <w:r>
+                          <w:rPr/>
+                          <w:fldChar w:fldCharType="begin" w:fldLock="0"/>
+                        </w:r>
+                        <w:r>
+                          <w:instrText xml:space="preserve"> HYPERLINK "mailto:newemail@nobirth.year"</w:instrText>
+                        </w:r>
+                        <w:r>
+                          <w:rPr/>
+                          <w:fldChar w:fldCharType="separate" w:fldLock="0"/>
+                        </w:r>
+                        <w:r>
+                          <w:rPr>
+                            <w:rtl w:val="0"/>
+                            <w:lang w:val="en-US"/>
+                          </w:rPr>
+                          <w:t>newemail@nobirth.year</w:t>
+                        </w:r>
+                        <w:r>
+                          <w:rPr/>
+                          <w:fldChar w:fldCharType="end" w:fldLock="0"/>
+                        </w:r>
+                      </w:p>
+                    </w:txbxContent>
+                  </v:textbox>
+                </v:shape>
+                <v:shape id="_x0000_s1033" type="#_x0000_t75" style="position:absolute;left:158953;top:816008;width:158066;height:158066;">
+                  <v:imagedata r:id="rId4" o:title="pasted-image.tiff"/>
+                </v:shape>
+                <v:shape id="_x0000_s1034" type="#_x0000_t202" style="position:absolute;left:380519;top:777908;width:1455539;height:264299;">
+                  <v:fill on="f"/>
+                  <v:stroke on="f" weight="1.0pt" dashstyle="solid" endcap="flat" miterlimit="400.0%" joinstyle="miter" linestyle="single" startarrow="none" startarrowwidth="medium" startarrowlength="medium" endarrow="none" endarrowwidth="medium" endarrowlength="medium"/>
+                  <v:textbox>
+                    <w:txbxContent>
+                      <w:p>
+                        <w:pPr>
+                          <w:pStyle w:val="sidebar"/>
+                          <w:bidi w:val="0"/>
+                        </w:pPr>
+                        <w:r>
+                          <w:rPr/>
+                          <w:fldChar w:fldCharType="begin" w:fldLock="0"/>
+                        </w:r>
+                        <w:r>
+                          <w:instrText xml:space="preserve"> HYPERLINK "http://linkind.com/whatever"</w:instrText>
+                        </w:r>
+                        <w:r>
+                          <w:rPr/>
+                          <w:fldChar w:fldCharType="separate" w:fldLock="0"/>
+                        </w:r>
+                        <w:r>
+                          <w:rPr>
+                            <w:rtl w:val="0"/>
+                            <w:lang w:val="en-US"/>
+                          </w:rPr>
+                          <w:t>linkedin.com/whatever</w:t>
+                        </w:r>
+                        <w:r>
+                          <w:rPr/>
+                          <w:fldChar w:fldCharType="end" w:fldLock="0"/>
+                        </w:r>
+                      </w:p>
+                    </w:txbxContent>
+                  </v:textbox>
+                </v:shape>
+                <v:shape id="_x0000_s1035" type="#_x0000_t202" style="position:absolute;left:54771;top:1101626;width:1468993;height:395446;">
+                  <v:fill on="f"/>
+                  <v:stroke on="f" weight="1.0pt" dashstyle="solid" endcap="flat" miterlimit="400.0%" joinstyle="miter" linestyle="single" startarrow="none" startarrowwidth="medium" startarrowlength="medium" endarrow="none" endarrowwidth="medium" endarrowlength="medium"/>
+                  <v:textbox>
+                    <w:txbxContent>
+                      <w:p>
+                        <w:pPr>
+                          <w:pStyle w:val="sidebar heading"/>
+                          <w:bidi w:val="0"/>
+                        </w:pPr>
+                        <w:r>
+                          <w:rPr>
+                            <w:rtl w:val="0"/>
+                          </w:rPr>
+                          <w:t>Technical Skills</w:t>
+                        </w:r>
+                      </w:p>
+                    </w:txbxContent>
+                  </v:textbox>
+                </v:shape>
+                <v:shape id="_x0000_s1036" type="#_x0000_t202" style="position:absolute;left:38410;top:0;width:867592;height:384612;">
+                  <v:fill on="f"/>
+                  <v:stroke on="f" weight="1.0pt" dashstyle="solid" endcap="flat" miterlimit="400.0%" joinstyle="miter" linestyle="single" startarrow="none" startarrowwidth="medium" startarrowlength="medium" endarrow="none" endarrowwidth="medium" endarrowlength="medium"/>
+                  <v:textbox>
+                    <w:txbxContent>
+                      <w:p>
+                        <w:pPr>
+                          <w:pStyle w:val="sidebar heading"/>
+                          <w:bidi w:val="0"/>
+                        </w:pPr>
+                        <w:r>
+                          <w:rPr>
+                            <w:rtl w:val="0"/>
+                          </w:rPr>
+                          <w:t>CONTACT</w:t>
+                        </w:r>
+                      </w:p>
+                    </w:txbxContent>
+                  </v:textbox>
+                </v:shape>
+                <v:shape id="_x0000_s1037" type="#_x0000_t202" style="position:absolute;left:158953;top:1395472;width:1518152;height:1201460;">
+                  <v:fill on="f"/>
+                  <v:stroke on="f" weight="1.0pt" dashstyle="solid" endcap="flat" miterlimit="400.0%" joinstyle="miter" linestyle="single" startarrow="none" startarrowwidth="medium" startarrowlength="medium" endarrow="none" endarrowwidth="medium" endarrowlength="medium"/>
+                  <v:textbox>
+                    <w:txbxContent>
+                      <w:p>
+                        <w:pPr>
+                          <w:pStyle w:val="skills"/>
+                          <w:numPr>
+                            <w:ilvl w:val="0"/>
+                            <w:numId w:val="1"/>
+                          </w:numPr>
+                          <w:bidi w:val="0"/>
+                        </w:pPr>
+                        <w:r>
+                          <w:rPr>
+                            <w:rtl w:val="0"/>
+                            <w:lang w:val="en-US"/>
+                          </w:rPr>
+                          <w:t>Adobe Indesign</w:t>
+                        </w:r>
+                      </w:p>
+                      <w:p>
+                        <w:pPr>
+                          <w:pStyle w:val="skills"/>
+                          <w:numPr>
+                            <w:ilvl w:val="0"/>
+                            <w:numId w:val="1"/>
+                          </w:numPr>
+                          <w:bidi w:val="0"/>
+                        </w:pPr>
+                        <w:r>
+                          <w:rPr>
+                            <w:rtl w:val="0"/>
+                            <w:lang w:val="en-US"/>
+                          </w:rPr>
+                          <w:t>Other things</w:t>
+                        </w:r>
+                      </w:p>
+                      <w:p>
+                        <w:pPr>
+                          <w:pStyle w:val="skills"/>
+                          <w:numPr>
+                            <w:ilvl w:val="0"/>
+                            <w:numId w:val="1"/>
+                          </w:numPr>
+                          <w:bidi w:val="0"/>
+                        </w:pPr>
+                        <w:r>
+                          <w:rPr>
+                            <w:rtl w:val="0"/>
+                            <w:lang w:val="en-US"/>
+                          </w:rPr>
+                          <w:t>That you listed</w:t>
+                        </w:r>
+                      </w:p>
+                      <w:p>
+                        <w:pPr>
+                          <w:pStyle w:val="skills"/>
+                          <w:numPr>
+                            <w:ilvl w:val="0"/>
+                            <w:numId w:val="1"/>
+                          </w:numPr>
+                          <w:bidi w:val="0"/>
+                        </w:pPr>
+                        <w:r>
+                          <w:rPr>
+                            <w:rtl w:val="0"/>
+                            <w:lang w:val="en-US"/>
+                          </w:rPr>
+                          <w:t xml:space="preserve">but list specific </w:t>
+                        </w:r>
+                      </w:p>
+                      <w:p>
+                        <w:pPr>
+                          <w:pStyle w:val="skills"/>
+                          <w:numPr>
+                            <w:ilvl w:val="0"/>
+                            <w:numId w:val="1"/>
+                          </w:numPr>
+                          <w:bidi w:val="0"/>
+                        </w:pPr>
+                        <w:r>
+                          <w:rPr>
+                            <w:rtl w:val="0"/>
+                            <w:lang w:val="en-US"/>
+                          </w:rPr>
+                          <w:t>technology, not so</w:t>
+                        </w:r>
+                      </w:p>
+                      <w:p>
+                        <w:pPr>
+                          <w:pStyle w:val="skills"/>
+                          <w:numPr>
+                            <w:ilvl w:val="0"/>
+                            <w:numId w:val="1"/>
+                          </w:numPr>
+                          <w:bidi w:val="0"/>
+                        </w:pPr>
+                        <w:r>
+                          <w:rPr>
+                            <w:rtl w:val="0"/>
+                            <w:lang w:val="en-US"/>
+                          </w:rPr>
+                          <w:t>general</w:t>
+                        </w:r>
+                      </w:p>
+                    </w:txbxContent>
+                  </v:textbox>
+                </v:shape>
+                <v:shape id="_x0000_s1038" type="#_x0000_t202" style="position:absolute;left:54771;top:2596932;width:1468993;height:395446;">
+                  <v:fill on="f"/>
+                  <v:stroke on="f" weight="1.0pt" dashstyle="solid" endcap="flat" miterlimit="400.0%" joinstyle="miter" linestyle="single" startarrow="none" startarrowwidth="medium" startarrowlength="medium" endarrow="none" endarrowwidth="medium" endarrowlength="medium"/>
+                  <v:textbox>
+                    <w:txbxContent>
+                      <w:p>
+                        <w:pPr>
+                          <w:pStyle w:val="sidebar heading"/>
+                          <w:bidi w:val="0"/>
+                        </w:pPr>
+                        <w:r>
+                          <w:rPr>
+                            <w:rtl w:val="0"/>
+                          </w:rPr>
+                          <w:t>EDUCATION</w:t>
+                        </w:r>
+                      </w:p>
+                    </w:txbxContent>
+                  </v:textbox>
+                </v:shape>
+                <v:shape id="_x0000_s1039" type="#_x0000_t202" style="position:absolute;left:0;top:2878455;width:1836058;height:1201460;">
+                  <v:fill on="f"/>
+                  <v:stroke on="f" weight="1.0pt" dashstyle="solid" endcap="flat" miterlimit="400.0%" joinstyle="miter" linestyle="single" startarrow="none" startarrowwidth="medium" startarrowlength="medium" endarrow="none" endarrowwidth="medium" endarrowlength="medium"/>
+                  <v:textbox>
+                    <w:txbxContent>
+                      <w:p>
+                        <w:pPr>
+                          <w:pStyle w:val="sidebar"/>
+                          <w:ind w:left="180"/>
+                          <w:rPr>
+                            <w:b w:val="1"/>
+                            <w:bCs w:val="1"/>
+                          </w:rPr>
+                        </w:pPr>
+                        <w:r>
+                          <w:rPr>
+                            <w:b w:val="1"/>
+                            <w:bCs w:val="1"/>
+                            <w:rtl w:val="0"/>
+                            <w:lang w:val="en-US"/>
+                          </w:rPr>
+                          <w:t>Marketing &amp; Management</w:t>
+                        </w:r>
+                      </w:p>
+                      <w:p>
+                        <w:pPr>
+                          <w:pStyle w:val="sidebar"/>
+                          <w:ind w:left="324" w:firstLine="0"/>
+                        </w:pPr>
+                        <w:r>
+                          <w:rPr>
+                            <w:rtl w:val="0"/>
+                            <w:lang w:val="en-US"/>
+                          </w:rPr>
+                          <w:t xml:space="preserve">A.A. | Community College of Philadelphia </w:t>
+                        </w:r>
+                      </w:p>
+                    </w:txbxContent>
+                  </v:textbox>
+                </v:shape>
+              </v:group>
             </w:pict>
           </mc:Fallback>
         </mc:AlternateContent>
@@ -798,264 +1263,7 @@
         <w:rPr>
           <w:rtl w:val="0"/>
         </w:rPr>
-        <w:t>I am a detail-oriented digital marketing specialist with a lifetime of experience</w:t>
-      </w:r>
-      <w:r>
-        <w:drawing xmlns:a="http://schemas.openxmlformats.org/drawingml/2006/main">
-          <wp:anchor distT="152400" distB="152400" distL="152400" distR="152400" simplePos="0" relativeHeight="251668480" behindDoc="0" locked="0" layoutInCell="1" allowOverlap="1">
-            <wp:simplePos x="0" y="0"/>
-            <wp:positionH relativeFrom="margin">
-              <wp:posOffset>-2009187</wp:posOffset>
-            </wp:positionH>
-            <wp:positionV relativeFrom="line">
-              <wp:posOffset>280802</wp:posOffset>
-            </wp:positionV>
-            <wp:extent cx="158066" cy="158066"/>
-            <wp:effectExtent l="0" t="0" r="0" b="0"/>
-            <wp:wrapThrough wrapText="bothSides" distL="152400" distR="152400">
-              <wp:wrapPolygon edited="1">
-                <wp:start x="1730" y="0"/>
-                <wp:lineTo x="4936" y="14"/>
-                <wp:lineTo x="4936" y="2405"/>
-                <wp:lineTo x="4050" y="2531"/>
-                <wp:lineTo x="3248" y="3080"/>
-                <wp:lineTo x="2742" y="3839"/>
-                <wp:lineTo x="2616" y="5020"/>
-                <wp:lineTo x="2995" y="5991"/>
-                <wp:lineTo x="3712" y="6666"/>
-                <wp:lineTo x="4472" y="6961"/>
-                <wp:lineTo x="5653" y="6877"/>
-                <wp:lineTo x="6244" y="6500"/>
-                <wp:lineTo x="6244" y="7973"/>
-                <wp:lineTo x="3375" y="8016"/>
-                <wp:lineTo x="3122" y="8353"/>
-                <wp:lineTo x="3206" y="18984"/>
-                <wp:lineTo x="3459" y="19195"/>
-                <wp:lineTo x="6412" y="19153"/>
-                <wp:lineTo x="6666" y="18858"/>
-                <wp:lineTo x="6581" y="8142"/>
-                <wp:lineTo x="6244" y="7973"/>
-                <wp:lineTo x="6244" y="6500"/>
-                <wp:lineTo x="6581" y="6286"/>
-                <wp:lineTo x="7087" y="5442"/>
-                <wp:lineTo x="7172" y="4472"/>
-                <wp:lineTo x="6961" y="3628"/>
-                <wp:lineTo x="6412" y="2911"/>
-                <wp:lineTo x="5527" y="2447"/>
-                <wp:lineTo x="4936" y="2405"/>
-                <wp:lineTo x="4936" y="14"/>
-                <wp:lineTo x="15652" y="63"/>
-                <wp:lineTo x="15652" y="7805"/>
-                <wp:lineTo x="14091" y="7847"/>
-                <wp:lineTo x="12867" y="8311"/>
-                <wp:lineTo x="11981" y="9112"/>
-                <wp:lineTo x="11855" y="9281"/>
-                <wp:lineTo x="11770" y="8184"/>
-                <wp:lineTo x="11433" y="7931"/>
-                <wp:lineTo x="8522" y="8016"/>
-                <wp:lineTo x="8269" y="8437"/>
-                <wp:lineTo x="8353" y="18984"/>
-                <wp:lineTo x="8775" y="19238"/>
-                <wp:lineTo x="11602" y="19153"/>
-                <wp:lineTo x="11855" y="18816"/>
-                <wp:lineTo x="11939" y="12530"/>
-                <wp:lineTo x="12488" y="11391"/>
-                <wp:lineTo x="13163" y="10927"/>
-                <wp:lineTo x="14555" y="10927"/>
-                <wp:lineTo x="15230" y="11433"/>
-                <wp:lineTo x="15609" y="12319"/>
-                <wp:lineTo x="15778" y="18984"/>
-                <wp:lineTo x="15989" y="19195"/>
-                <wp:lineTo x="19069" y="19153"/>
-                <wp:lineTo x="19322" y="18858"/>
-                <wp:lineTo x="19238" y="11475"/>
-                <wp:lineTo x="18731" y="9745"/>
-                <wp:lineTo x="17972" y="8691"/>
-                <wp:lineTo x="17086" y="8100"/>
-                <wp:lineTo x="16031" y="7805"/>
-                <wp:lineTo x="15652" y="7805"/>
-                <wp:lineTo x="15652" y="63"/>
-                <wp:lineTo x="20250" y="84"/>
-                <wp:lineTo x="21052" y="591"/>
-                <wp:lineTo x="21516" y="1350"/>
-                <wp:lineTo x="21516" y="20250"/>
-                <wp:lineTo x="21009" y="21052"/>
-                <wp:lineTo x="20250" y="21516"/>
-                <wp:lineTo x="1350" y="21516"/>
-                <wp:lineTo x="548" y="21009"/>
-                <wp:lineTo x="84" y="20250"/>
-                <wp:lineTo x="84" y="1350"/>
-                <wp:lineTo x="591" y="548"/>
-                <wp:lineTo x="1350" y="84"/>
-                <wp:lineTo x="1730" y="0"/>
-              </wp:wrapPolygon>
-            </wp:wrapThrough>
-            <wp:docPr id="1073741832" name="officeArt object"/>
-            <wp:cNvGraphicFramePr/>
-            <a:graphic xmlns:a="http://schemas.openxmlformats.org/drawingml/2006/main">
-              <a:graphicData uri="http://schemas.openxmlformats.org/drawingml/2006/picture">
-                <pic:pic xmlns:pic="http://schemas.openxmlformats.org/drawingml/2006/picture">
-                  <pic:nvPicPr>
-                    <pic:cNvPr id="1073741832" name="pasted-image.tiff"/>
-                    <pic:cNvPicPr>
-                      <a:picLocks noChangeAspect="1"/>
-                    </pic:cNvPicPr>
-                  </pic:nvPicPr>
-                  <pic:blipFill>
-                    <a:blip r:embed="rId4">
-                      <a:extLst/>
-                    </a:blip>
-                    <a:stretch>
-                      <a:fillRect/>
-                    </a:stretch>
-                  </pic:blipFill>
-                  <pic:spPr>
-                    <a:xfrm>
-                      <a:off x="0" y="0"/>
-                      <a:ext cx="158066" cy="158066"/>
-                    </a:xfrm>
-                    <a:prstGeom prst="rect">
-                      <a:avLst/>
-                    </a:prstGeom>
-                    <a:ln w="12700" cap="flat">
-                      <a:noFill/>
-                      <a:miter lim="400000"/>
-                    </a:ln>
-                    <a:effectLst/>
-                  </pic:spPr>
-                </pic:pic>
-              </a:graphicData>
-            </a:graphic>
-          </wp:anchor>
-        </w:drawing>
-      </w:r>
-      <w:r>
-        <mc:AlternateContent>
-          <mc:Choice Requires="wps">
-            <w:drawing xmlns:a="http://schemas.openxmlformats.org/drawingml/2006/main">
-              <wp:anchor distT="152400" distB="152400" distL="152400" distR="152400" simplePos="0" relativeHeight="251669504" behindDoc="0" locked="0" layoutInCell="1" allowOverlap="1">
-                <wp:simplePos x="0" y="0"/>
-                <wp:positionH relativeFrom="margin">
-                  <wp:posOffset>-1787621</wp:posOffset>
-                </wp:positionH>
-                <wp:positionV relativeFrom="line">
-                  <wp:posOffset>242702</wp:posOffset>
-                </wp:positionV>
-                <wp:extent cx="1455540" cy="264299"/>
-                <wp:effectExtent l="0" t="0" r="0" b="0"/>
-                <wp:wrapNone/>
-                <wp:docPr id="1073741833" name="officeArt object"/>
-                <wp:cNvGraphicFramePr/>
-                <a:graphic xmlns:a="http://schemas.openxmlformats.org/drawingml/2006/main">
-                  <a:graphicData uri="http://schemas.microsoft.com/office/word/2010/wordprocessingShape">
-                    <wps:wsp>
-                      <wps:cNvSpPr txBox="1"/>
-                      <wps:spPr>
-                        <a:xfrm>
-                          <a:off x="0" y="0"/>
-                          <a:ext cx="1455540" cy="264299"/>
-                        </a:xfrm>
-                        <a:prstGeom prst="rect">
-                          <a:avLst/>
-                        </a:prstGeom>
-                        <a:noFill/>
-                        <a:ln w="12700" cap="flat">
-                          <a:noFill/>
-                          <a:miter lim="400000"/>
-                        </a:ln>
-                        <a:effectLst/>
-                      </wps:spPr>
-                      <wps:txbx>
-                        <w:txbxContent>
-                          <w:p>
-                            <w:pPr>
-                              <w:pStyle w:val="sidebar"/>
-                              <w:bidi w:val="0"/>
-                            </w:pPr>
-                            <w:r>
-                              <w:rPr/>
-                              <w:fldChar w:fldCharType="begin" w:fldLock="0"/>
-                            </w:r>
-                            <w:r>
-                              <w:instrText xml:space="preserve"> HYPERLINK "http://linkind.com/whatever"</w:instrText>
-                            </w:r>
-                            <w:r>
-                              <w:rPr/>
-                              <w:fldChar w:fldCharType="separate" w:fldLock="0"/>
-                            </w:r>
-                            <w:r>
-                              <w:rPr>
-                                <w:rFonts w:cs="Arial Unicode MS" w:eastAsia="Arial Unicode MS"/>
-                                <w:rtl w:val="0"/>
-                                <w:lang w:val="en-US"/>
-                              </w:rPr>
-                              <w:t>linkedin.com/whatever</w:t>
-                            </w:r>
-                            <w:r>
-                              <w:rPr/>
-                              <w:fldChar w:fldCharType="end" w:fldLock="0"/>
-                            </w:r>
-                          </w:p>
-                        </w:txbxContent>
-                      </wps:txbx>
-                      <wps:bodyPr wrap="square" lIns="50800" tIns="50800" rIns="50800" bIns="50800" numCol="1" anchor="t">
-                        <a:noAutofit/>
-                      </wps:bodyPr>
-                    </wps:wsp>
-                  </a:graphicData>
-                </a:graphic>
-              </wp:anchor>
-            </w:drawing>
-          </mc:Choice>
-          <mc:Fallback>
-            <w:pict>
-              <v:shape id="_x0000_s1033" type="#_x0000_t202" style="visibility:visible;position:absolute;margin-left:-140.8pt;margin-top:19.1pt;width:114.6pt;height:20.8pt;z-index:251669504;mso-position-horizontal:absolute;mso-position-horizontal-relative:margin;mso-position-vertical:absolute;mso-position-vertical-relative:line;mso-wrap-distance-left:12.0pt;mso-wrap-distance-top:12.0pt;mso-wrap-distance-right:12.0pt;mso-wrap-distance-bottom:12.0pt;">
-                <v:fill on="f"/>
-                <v:stroke on="f" weight="1.0pt" dashstyle="solid" endcap="flat" miterlimit="400.0%" joinstyle="miter" linestyle="single" startarrow="none" startarrowwidth="medium" startarrowlength="medium" endarrow="none" endarrowwidth="medium" endarrowlength="medium"/>
-                <v:textbox>
-                  <w:txbxContent>
-                    <w:p>
-                      <w:pPr>
-                        <w:pStyle w:val="sidebar"/>
-                        <w:bidi w:val="0"/>
-                      </w:pPr>
-                      <w:r>
-                        <w:rPr/>
-                        <w:fldChar w:fldCharType="begin" w:fldLock="0"/>
-                      </w:r>
-                      <w:r>
-                        <w:instrText xml:space="preserve"> HYPERLINK "http://linkind.com/whatever"</w:instrText>
-                      </w:r>
-                      <w:r>
-                        <w:rPr/>
-                        <w:fldChar w:fldCharType="separate" w:fldLock="0"/>
-                      </w:r>
-                      <w:r>
-                        <w:rPr>
-                          <w:rFonts w:cs="Arial Unicode MS" w:eastAsia="Arial Unicode MS"/>
-                          <w:rtl w:val="0"/>
-                          <w:lang w:val="en-US"/>
-                        </w:rPr>
-                        <w:t>linkedin.com/whatever</w:t>
-                      </w:r>
-                      <w:r>
-                        <w:rPr/>
-                        <w:fldChar w:fldCharType="end" w:fldLock="0"/>
-                      </w:r>
-                    </w:p>
-                  </w:txbxContent>
-                </v:textbox>
-                <w10:wrap type="none" side="bothSides" anchorx="margin"/>
-              </v:shape>
-            </w:pict>
-          </mc:Fallback>
-        </mc:AlternateContent>
-      </w:r>
-      <w:r>
-        <w:rPr>
-          <w:rtl w:val="0"/>
-        </w:rPr>
-        <w:t xml:space="preserve"> converting potential customers into satisfied buyers. I</w:t>
+        <w:t>I am a detail-oriented digital marketing specialist with a lifetime of experience converting potential customers into satisfied buyers. I</w:t>
       </w:r>
       <w:r>
         <w:rPr>
@@ -1067,375 +1275,7 @@
         <w:rPr>
           <w:rtl w:val="0"/>
         </w:rPr>
-        <w:t>ve learned, from my earlier years in traditional sales, the importance of creating a connection to clients,</w:t>
-      </w:r>
-      <w:r>
-        <mc:AlternateContent>
-          <mc:Choice Requires="wps">
-            <w:drawing xmlns:a="http://schemas.openxmlformats.org/drawingml/2006/main">
-              <wp:anchor distT="152400" distB="152400" distL="152400" distR="152400" simplePos="0" relativeHeight="251670528" behindDoc="0" locked="0" layoutInCell="1" allowOverlap="1">
-                <wp:simplePos x="0" y="0"/>
-                <wp:positionH relativeFrom="margin">
-                  <wp:posOffset>-2113369</wp:posOffset>
-                </wp:positionH>
-                <wp:positionV relativeFrom="line">
-                  <wp:posOffset>231139</wp:posOffset>
-                </wp:positionV>
-                <wp:extent cx="1468994" cy="395447"/>
-                <wp:effectExtent l="0" t="0" r="0" b="0"/>
-                <wp:wrapNone/>
-                <wp:docPr id="1073741834" name="officeArt object"/>
-                <wp:cNvGraphicFramePr/>
-                <a:graphic xmlns:a="http://schemas.openxmlformats.org/drawingml/2006/main">
-                  <a:graphicData uri="http://schemas.microsoft.com/office/word/2010/wordprocessingShape">
-                    <wps:wsp>
-                      <wps:cNvSpPr txBox="1"/>
-                      <wps:spPr>
-                        <a:xfrm>
-                          <a:off x="0" y="0"/>
-                          <a:ext cx="1468994" cy="395447"/>
-                        </a:xfrm>
-                        <a:prstGeom prst="rect">
-                          <a:avLst/>
-                        </a:prstGeom>
-                        <a:noFill/>
-                        <a:ln w="12700" cap="flat">
-                          <a:noFill/>
-                          <a:miter lim="400000"/>
-                        </a:ln>
-                        <a:effectLst/>
-                      </wps:spPr>
-                      <wps:txbx>
-                        <w:txbxContent>
-                          <w:p>
-                            <w:pPr>
-                              <w:pStyle w:val="sidebar heading"/>
-                              <w:bidi w:val="0"/>
-                            </w:pPr>
-                            <w:r>
-                              <w:rPr>
-                                <w:rtl w:val="0"/>
-                              </w:rPr>
-                              <w:t>Technical Skills</w:t>
-                            </w:r>
-                          </w:p>
-                        </w:txbxContent>
-                      </wps:txbx>
-                      <wps:bodyPr wrap="square" lIns="50800" tIns="50800" rIns="50800" bIns="50800" numCol="1" anchor="t">
-                        <a:noAutofit/>
-                      </wps:bodyPr>
-                    </wps:wsp>
-                  </a:graphicData>
-                </a:graphic>
-              </wp:anchor>
-            </w:drawing>
-          </mc:Choice>
-          <mc:Fallback>
-            <w:pict>
-              <v:shape id="_x0000_s1034" type="#_x0000_t202" style="visibility:visible;position:absolute;margin-left:-166.4pt;margin-top:18.2pt;width:115.7pt;height:31.1pt;z-index:251670528;mso-position-horizontal:absolute;mso-position-horizontal-relative:margin;mso-position-vertical:absolute;mso-position-vertical-relative:line;mso-wrap-distance-left:12.0pt;mso-wrap-distance-top:12.0pt;mso-wrap-distance-right:12.0pt;mso-wrap-distance-bottom:12.0pt;">
-                <v:fill on="f"/>
-                <v:stroke on="f" weight="1.0pt" dashstyle="solid" endcap="flat" miterlimit="400.0%" joinstyle="miter" linestyle="single" startarrow="none" startarrowwidth="medium" startarrowlength="medium" endarrow="none" endarrowwidth="medium" endarrowlength="medium"/>
-                <v:textbox>
-                  <w:txbxContent>
-                    <w:p>
-                      <w:pPr>
-                        <w:pStyle w:val="sidebar heading"/>
-                        <w:bidi w:val="0"/>
-                      </w:pPr>
-                      <w:r>
-                        <w:rPr>
-                          <w:rtl w:val="0"/>
-                        </w:rPr>
-                        <w:t>Technical Skills</w:t>
-                      </w:r>
-                    </w:p>
-                  </w:txbxContent>
-                </v:textbox>
-                <w10:wrap type="none" side="bothSides" anchorx="margin"/>
-              </v:shape>
-            </w:pict>
-          </mc:Fallback>
-        </mc:AlternateContent>
-      </w:r>
-      <w:r>
-        <w:rPr>
-          <w:rtl w:val="0"/>
-        </w:rPr>
-        <w:t xml:space="preserve"> identifying their needs, and delivering the product to a now satisfied and repeat customer.  There was a natural evolution to coordinating digital content marketing</w:t>
-      </w:r>
-      <w:r>
-        <mc:AlternateContent>
-          <mc:Choice Requires="wps">
-            <w:drawing xmlns:a="http://schemas.openxmlformats.org/drawingml/2006/main">
-              <wp:anchor distT="152400" distB="152400" distL="152400" distR="152400" simplePos="0" relativeHeight="251672576" behindDoc="0" locked="0" layoutInCell="1" allowOverlap="1">
-                <wp:simplePos x="0" y="0"/>
-                <wp:positionH relativeFrom="margin">
-                  <wp:posOffset>-1983285</wp:posOffset>
-                </wp:positionH>
-                <wp:positionV relativeFrom="line">
-                  <wp:posOffset>291306</wp:posOffset>
-                </wp:positionV>
-                <wp:extent cx="1555750" cy="1874759"/>
-                <wp:effectExtent l="0" t="0" r="0" b="0"/>
-                <wp:wrapNone/>
-                <wp:docPr id="1073741835" name="officeArt object"/>
-                <wp:cNvGraphicFramePr/>
-                <a:graphic xmlns:a="http://schemas.openxmlformats.org/drawingml/2006/main">
-                  <a:graphicData uri="http://schemas.microsoft.com/office/word/2010/wordprocessingShape">
-                    <wps:wsp>
-                      <wps:cNvSpPr txBox="1"/>
-                      <wps:spPr>
-                        <a:xfrm>
-                          <a:off x="0" y="0"/>
-                          <a:ext cx="1555750" cy="1874759"/>
-                        </a:xfrm>
-                        <a:prstGeom prst="rect">
-                          <a:avLst/>
-                        </a:prstGeom>
-                        <a:noFill/>
-                        <a:ln w="12700" cap="flat">
-                          <a:noFill/>
-                          <a:miter lim="400000"/>
-                        </a:ln>
-                        <a:effectLst/>
-                      </wps:spPr>
-                      <wps:txbx>
-                        <w:txbxContent>
-                          <w:p>
-                            <w:pPr>
-                              <w:pStyle w:val="skills"/>
-                              <w:numPr>
-                                <w:ilvl w:val="0"/>
-                                <w:numId w:val="1"/>
-                              </w:numPr>
-                              <w:bidi w:val="0"/>
-                            </w:pPr>
-                            <w:r>
-                              <w:rPr>
-                                <w:rtl w:val="0"/>
-                                <w:lang w:val="en-US"/>
-                              </w:rPr>
-                              <w:t>Adobe Indesign</w:t>
-                            </w:r>
-                          </w:p>
-                          <w:p>
-                            <w:pPr>
-                              <w:pStyle w:val="skills"/>
-                              <w:numPr>
-                                <w:ilvl w:val="0"/>
-                                <w:numId w:val="1"/>
-                              </w:numPr>
-                              <w:bidi w:val="0"/>
-                            </w:pPr>
-                            <w:r>
-                              <w:rPr>
-                                <w:rtl w:val="0"/>
-                                <w:lang w:val="en-US"/>
-                              </w:rPr>
-                              <w:t>Other things</w:t>
-                            </w:r>
-                          </w:p>
-                          <w:p>
-                            <w:pPr>
-                              <w:pStyle w:val="skills"/>
-                              <w:numPr>
-                                <w:ilvl w:val="0"/>
-                                <w:numId w:val="1"/>
-                              </w:numPr>
-                              <w:bidi w:val="0"/>
-                            </w:pPr>
-                            <w:r>
-                              <w:rPr>
-                                <w:rtl w:val="0"/>
-                                <w:lang w:val="en-US"/>
-                              </w:rPr>
-                              <w:t>That you listed</w:t>
-                            </w:r>
-                          </w:p>
-                          <w:p>
-                            <w:pPr>
-                              <w:pStyle w:val="skills"/>
-                              <w:numPr>
-                                <w:ilvl w:val="0"/>
-                                <w:numId w:val="1"/>
-                              </w:numPr>
-                              <w:bidi w:val="0"/>
-                            </w:pPr>
-                            <w:r>
-                              <w:rPr>
-                                <w:rtl w:val="0"/>
-                                <w:lang w:val="en-US"/>
-                              </w:rPr>
-                              <w:t xml:space="preserve">but list specific </w:t>
-                            </w:r>
-                          </w:p>
-                          <w:p>
-                            <w:pPr>
-                              <w:pStyle w:val="skills"/>
-                              <w:numPr>
-                                <w:ilvl w:val="0"/>
-                                <w:numId w:val="1"/>
-                              </w:numPr>
-                              <w:bidi w:val="0"/>
-                            </w:pPr>
-                            <w:r>
-                              <w:rPr>
-                                <w:rtl w:val="0"/>
-                                <w:lang w:val="en-US"/>
-                              </w:rPr>
-                              <w:t>technology, not so</w:t>
-                            </w:r>
-                          </w:p>
-                          <w:p>
-                            <w:pPr>
-                              <w:pStyle w:val="skills"/>
-                              <w:numPr>
-                                <w:ilvl w:val="0"/>
-                                <w:numId w:val="1"/>
-                              </w:numPr>
-                              <w:bidi w:val="0"/>
-                            </w:pPr>
-                            <w:r>
-                              <w:rPr>
-                                <w:rtl w:val="0"/>
-                                <w:lang w:val="en-US"/>
-                              </w:rPr>
-                              <w:t>general</w:t>
-                            </w:r>
-                          </w:p>
-                        </w:txbxContent>
-                      </wps:txbx>
-                      <wps:bodyPr wrap="square" lIns="50800" tIns="50800" rIns="50800" bIns="50800" numCol="1" anchor="t">
-                        <a:noAutofit/>
-                      </wps:bodyPr>
-                    </wps:wsp>
-                  </a:graphicData>
-                </a:graphic>
-              </wp:anchor>
-            </w:drawing>
-          </mc:Choice>
-          <mc:Fallback>
-            <w:pict>
-              <v:shape id="_x0000_s1035" type="#_x0000_t202" style="visibility:visible;position:absolute;margin-left:-156.2pt;margin-top:22.9pt;width:122.5pt;height:147.6pt;z-index:251672576;mso-position-horizontal:absolute;mso-position-horizontal-relative:margin;mso-position-vertical:absolute;mso-position-vertical-relative:line;mso-wrap-distance-left:12.0pt;mso-wrap-distance-top:12.0pt;mso-wrap-distance-right:12.0pt;mso-wrap-distance-bottom:12.0pt;">
-                <v:fill on="f"/>
-                <v:stroke on="f" weight="1.0pt" dashstyle="solid" endcap="flat" miterlimit="400.0%" joinstyle="miter" linestyle="single" startarrow="none" startarrowwidth="medium" startarrowlength="medium" endarrow="none" endarrowwidth="medium" endarrowlength="medium"/>
-                <v:textbox>
-                  <w:txbxContent>
-                    <w:p>
-                      <w:pPr>
-                        <w:pStyle w:val="skills"/>
-                        <w:numPr>
-                          <w:ilvl w:val="0"/>
-                          <w:numId w:val="1"/>
-                        </w:numPr>
-                        <w:bidi w:val="0"/>
-                      </w:pPr>
-                      <w:r>
-                        <w:rPr>
-                          <w:rtl w:val="0"/>
-                          <w:lang w:val="en-US"/>
-                        </w:rPr>
-                        <w:t>Adobe Indesign</w:t>
-                      </w:r>
-                    </w:p>
-                    <w:p>
-                      <w:pPr>
-                        <w:pStyle w:val="skills"/>
-                        <w:numPr>
-                          <w:ilvl w:val="0"/>
-                          <w:numId w:val="1"/>
-                        </w:numPr>
-                        <w:bidi w:val="0"/>
-                      </w:pPr>
-                      <w:r>
-                        <w:rPr>
-                          <w:rtl w:val="0"/>
-                          <w:lang w:val="en-US"/>
-                        </w:rPr>
-                        <w:t>Other things</w:t>
-                      </w:r>
-                    </w:p>
-                    <w:p>
-                      <w:pPr>
-                        <w:pStyle w:val="skills"/>
-                        <w:numPr>
-                          <w:ilvl w:val="0"/>
-                          <w:numId w:val="1"/>
-                        </w:numPr>
-                        <w:bidi w:val="0"/>
-                      </w:pPr>
-                      <w:r>
-                        <w:rPr>
-                          <w:rtl w:val="0"/>
-                          <w:lang w:val="en-US"/>
-                        </w:rPr>
-                        <w:t>That you listed</w:t>
-                      </w:r>
-                    </w:p>
-                    <w:p>
-                      <w:pPr>
-                        <w:pStyle w:val="skills"/>
-                        <w:numPr>
-                          <w:ilvl w:val="0"/>
-                          <w:numId w:val="1"/>
-                        </w:numPr>
-                        <w:bidi w:val="0"/>
-                      </w:pPr>
-                      <w:r>
-                        <w:rPr>
-                          <w:rtl w:val="0"/>
-                          <w:lang w:val="en-US"/>
-                        </w:rPr>
-                        <w:t xml:space="preserve">but list specific </w:t>
-                      </w:r>
-                    </w:p>
-                    <w:p>
-                      <w:pPr>
-                        <w:pStyle w:val="skills"/>
-                        <w:numPr>
-                          <w:ilvl w:val="0"/>
-                          <w:numId w:val="1"/>
-                        </w:numPr>
-                        <w:bidi w:val="0"/>
-                      </w:pPr>
-                      <w:r>
-                        <w:rPr>
-                          <w:rtl w:val="0"/>
-                          <w:lang w:val="en-US"/>
-                        </w:rPr>
-                        <w:t>technology, not so</w:t>
-                      </w:r>
-                    </w:p>
-                    <w:p>
-                      <w:pPr>
-                        <w:pStyle w:val="skills"/>
-                        <w:numPr>
-                          <w:ilvl w:val="0"/>
-                          <w:numId w:val="1"/>
-                        </w:numPr>
-                        <w:bidi w:val="0"/>
-                      </w:pPr>
-                      <w:r>
-                        <w:rPr>
-                          <w:rtl w:val="0"/>
-                          <w:lang w:val="en-US"/>
-                        </w:rPr>
-                        <w:t>general</w:t>
-                      </w:r>
-                    </w:p>
-                  </w:txbxContent>
-                </v:textbox>
-                <w10:wrap type="none" side="bothSides" anchorx="margin"/>
-              </v:shape>
-            </w:pict>
-          </mc:Fallback>
-        </mc:AlternateContent>
-      </w:r>
-      <w:r>
-        <w:rPr>
-          <w:rtl w:val="0"/>
-        </w:rPr>
-        <w:t xml:space="preserve"> campaigns. I have sourced and created marketing content, implemented marketing campaign strategies, managed an e-commerce website, and built an online brand for a previously face-to-face exclusive company. </w:t>
+        <w:t xml:space="preserve">ve learned, from my earlier years in traditional sales, the importance of creating a connection to clients, identifying their needs, and delivering the product to a now satisfied and repeat customer.  There was a natural evolution to coordinating digital content marketing campaigns. I have sourced and created marketing content, implemented marketing campaign strategies, managed an e-commerce website, and built an online brand for a previously face-to-face exclusive company. </w:t>
       </w:r>
     </w:p>
     <w:p>
@@ -1459,17 +1299,23 @@
         <w:rPr>
           <w:rtl w:val="0"/>
         </w:rPr>
-        <w:t xml:space="preserve">E. Thomas Brett </w:t>
+        <w:t xml:space="preserve">E. T. Brett </w:t>
       </w:r>
       <w:r>
         <w:rPr>
+          <w:b w:val="0"/>
+          <w:bCs w:val="0"/>
           <w:rtl w:val="0"/>
+          <w:lang w:val="en-US"/>
         </w:rPr>
         <w:t xml:space="preserve">— </w:t>
       </w:r>
       <w:r>
         <w:rPr>
+          <w:b w:val="0"/>
+          <w:bCs w:val="0"/>
           <w:rtl w:val="0"/>
+          <w:lang w:val="en-US"/>
         </w:rPr>
         <w:t>1904-Present</w:t>
       </w:r>
@@ -1483,7 +1329,7 @@
         <w:rPr>
           <w:rtl w:val="0"/>
         </w:rPr>
-        <w:t>Sales Person | 100 years</w:t>
+        <w:t>Sales Person | 50 years</w:t>
       </w:r>
     </w:p>
     <w:p>
@@ -1526,7 +1372,7 @@
         <w:rPr>
           <w:rtl w:val="0"/>
         </w:rPr>
-        <w:t>Sales Manager | 50 years</w:t>
+        <w:t>Sales Manager | 10 years</w:t>
       </w:r>
     </w:p>
     <w:p>
@@ -1540,7 +1386,7 @@
           <w:rtl w:val="0"/>
           <w:lang w:val="en-US"/>
         </w:rPr>
-        <w:t>Talk about earlier results that led to you being given this extra responsibili</w:t>
+        <w:t>Talk about earlier results that led to you being given this extra responsibility.</w:t>
       </w:r>
       <w:r>
         <mc:AlternateContent>
@@ -1557,7 +1403,7 @@
                 <wp:extent cx="1637919" cy="1270000"/>
                 <wp:effectExtent l="0" t="0" r="0" b="0"/>
                 <wp:wrapNone/>
-                <wp:docPr id="1073741837" name="officeArt object"/>
+                <wp:docPr id="1073741840" name="officeArt object"/>
                 <wp:cNvGraphicFramePr/>
                 <a:graphic xmlns:a="http://schemas.openxmlformats.org/drawingml/2006/main">
                   <a:graphicData uri="http://schemas.microsoft.com/office/word/2010/wordprocessingShape">
@@ -1657,7 +1503,7 @@
           </mc:Choice>
           <mc:Fallback>
             <w:pict>
-              <v:shape id="_x0000_s1036" type="#_x0000_t202" style="visibility:visible;position:absolute;margin-left:98.1pt;margin-top:24.0pt;width:129.0pt;height:100.0pt;z-index:251662336;mso-position-horizontal:absolute;mso-position-horizontal-relative:page;mso-position-vertical:absolute;mso-position-vertical-relative:page;mso-wrap-distance-left:12.0pt;mso-wrap-distance-top:12.0pt;mso-wrap-distance-right:12.0pt;mso-wrap-distance-bottom:12.0pt;">
+              <v:shape id="_x0000_s1040" type="#_x0000_t202" style="visibility:visible;position:absolute;margin-left:98.1pt;margin-top:24.0pt;width:129.0pt;height:100.0pt;z-index:251662336;mso-position-horizontal:absolute;mso-position-horizontal-relative:page;mso-position-vertical:absolute;mso-position-vertical-relative:page;mso-wrap-distance-left:12.0pt;mso-wrap-distance-top:12.0pt;mso-wrap-distance-right:12.0pt;mso-wrap-distance-bottom:12.0pt;">
                 <v:fill on="f"/>
                 <v:stroke on="f" weight="1.0pt" dashstyle="solid" endcap="flat" miterlimit="400.0%" joinstyle="miter" linestyle="single" startarrow="none" startarrowwidth="medium" startarrowlength="medium" endarrow="none" endarrowwidth="medium" endarrowlength="medium"/>
                 <v:textbox>
@@ -1748,8 +1594,16 @@
                 </wp:positionV>
                 <wp:extent cx="3413578" cy="1052419"/>
                 <wp:effectExtent l="0" t="0" r="0" b="0"/>
-                <wp:wrapNone/>
-                <wp:docPr id="1073741838" name="officeArt object"/>
+                <wp:wrapThrough wrapText="bothSides" distL="152400" distR="152400">
+                  <wp:wrapPolygon edited="1">
+                    <wp:start x="0" y="0"/>
+                    <wp:lineTo x="21600" y="0"/>
+                    <wp:lineTo x="21600" y="21600"/>
+                    <wp:lineTo x="0" y="21600"/>
+                    <wp:lineTo x="0" y="0"/>
+                  </wp:wrapPolygon>
+                </wp:wrapThrough>
+                <wp:docPr id="1073741841" name="officeArt object"/>
                 <wp:cNvGraphicFramePr/>
                 <a:graphic xmlns:a="http://schemas.openxmlformats.org/drawingml/2006/main">
                   <a:graphicData uri="http://schemas.microsoft.com/office/word/2010/wordprocessingShape">
@@ -1811,7 +1665,7 @@
           </mc:Choice>
           <mc:Fallback>
             <w:pict>
-              <v:shape id="_x0000_s1037" type="#_x0000_t202" style="visibility:visible;position:absolute;margin-left:337.5pt;margin-top:32.6pt;width:268.8pt;height:82.9pt;z-index:251663360;mso-position-horizontal:absolute;mso-position-horizontal-relative:page;mso-position-vertical:absolute;mso-position-vertical-relative:page;mso-wrap-distance-left:12.0pt;mso-wrap-distance-top:12.0pt;mso-wrap-distance-right:12.0pt;mso-wrap-distance-bottom:12.0pt;">
+              <v:shape id="_x0000_s1041" type="#_x0000_t202" style="visibility:visible;position:absolute;margin-left:337.5pt;margin-top:32.6pt;width:268.8pt;height:82.9pt;z-index:251663360;mso-position-horizontal:absolute;mso-position-horizontal-relative:page;mso-position-vertical:absolute;mso-position-vertical-relative:page;mso-wrap-distance-left:12.0pt;mso-wrap-distance-top:12.0pt;mso-wrap-distance-right:12.0pt;mso-wrap-distance-bottom:12.0pt;">
                 <v:fill on="f"/>
                 <v:stroke on="f" weight="1.0pt" dashstyle="solid" endcap="flat" miterlimit="400.0%" joinstyle="miter" linestyle="single" startarrow="none" startarrowwidth="medium" startarrowlength="medium" endarrow="none" endarrowwidth="medium" endarrowlength="medium"/>
                 <v:textbox>
@@ -1844,7 +1698,7 @@
                     </w:p>
                   </w:txbxContent>
                 </v:textbox>
-                <w10:wrap type="none" side="bothSides" anchorx="page" anchory="page"/>
+                <w10:wrap type="through" side="bothSides" anchorx="page" anchory="page"/>
               </v:shape>
             </w:pict>
           </mc:Fallback>
@@ -1856,7 +1710,7 @@
           <w:rtl w:val="0"/>
           <w:lang w:val="en-US"/>
         </w:rPr>
-        <w:t>ty. Again Quantify results if possible and only if it sounds good. Estimates are fine.</w:t>
+        <w:t xml:space="preserve"> Again Quantify results if possible and only if it sounds good. Estimates are fine.</w:t>
       </w:r>
     </w:p>
     <w:p>
@@ -1897,13 +1751,13 @@
             <wp:extent cx="227994" cy="323992"/>
             <wp:effectExtent l="0" t="0" r="0" b="0"/>
             <wp:wrapNone/>
-            <wp:docPr id="1073741836" name="officeArt object"/>
+            <wp:docPr id="1073741839" name="officeArt object"/>
             <wp:cNvGraphicFramePr/>
             <a:graphic xmlns:a="http://schemas.openxmlformats.org/drawingml/2006/main">
               <a:graphicData uri="http://schemas.openxmlformats.org/drawingml/2006/picture">
                 <pic:pic xmlns:pic="http://schemas.openxmlformats.org/drawingml/2006/picture">
                   <pic:nvPicPr>
-                    <pic:cNvPr id="1073741836" name="Screen Shot 2022-02-18 at 11.50.59 PM.png"/>
+                    <pic:cNvPr id="1073741839" name="Screen Shot 2022-02-18 at 11.50.59 PM.png"/>
                     <pic:cNvPicPr>
                       <a:picLocks noChangeAspect="1"/>
                     </pic:cNvPicPr>
@@ -1966,13 +1820,19 @@
       </w:r>
       <w:r>
         <w:rPr>
+          <w:b w:val="0"/>
+          <w:bCs w:val="0"/>
           <w:rtl w:val="0"/>
+          <w:lang w:val="en-US"/>
         </w:rPr>
         <w:t xml:space="preserve">— </w:t>
       </w:r>
       <w:r>
         <w:rPr>
+          <w:b w:val="0"/>
+          <w:bCs w:val="0"/>
           <w:rtl w:val="0"/>
+          <w:lang w:val="en-US"/>
         </w:rPr>
         <w:t>Present to Future</w:t>
       </w:r>
@@ -2506,7 +2366,7 @@
       <w:outlineLvl w:val="9"/>
     </w:pPr>
     <w:rPr>
-      <w:rFonts w:ascii="Roboto" w:cs="Roboto" w:hAnsi="Roboto" w:eastAsia="Roboto"/>
+      <w:rFonts w:ascii="Roboto" w:cs="Arial Unicode MS" w:hAnsi="Roboto" w:eastAsia="Arial Unicode MS"/>
       <w:b w:val="0"/>
       <w:bCs w:val="0"/>
       <w:i w:val="0"/>
@@ -2581,6 +2441,52 @@
       </w14:textFill>
     </w:rPr>
   </w:style>
+  <w:style w:type="paragraph" w:styleId="skills">
+    <w:name w:val="skills"/>
+    <w:next w:val="skills"/>
+    <w:pPr>
+      <w:keepNext w:val="0"/>
+      <w:keepLines w:val="0"/>
+      <w:pageBreakBefore w:val="0"/>
+      <w:widowControl w:val="1"/>
+      <w:shd w:val="clear" w:color="auto" w:fill="auto"/>
+      <w:suppressAutoHyphens w:val="0"/>
+      <w:bidi w:val="0"/>
+      <w:spacing w:before="0" w:after="0" w:line="312" w:lineRule="auto"/>
+      <w:ind w:left="0" w:right="0" w:firstLine="0"/>
+      <w:jc w:val="left"/>
+      <w:outlineLvl w:val="9"/>
+    </w:pPr>
+    <w:rPr>
+      <w:rFonts w:ascii="Roboto" w:cs="Arial Unicode MS" w:hAnsi="Roboto" w:eastAsia="Arial Unicode MS"/>
+      <w:b w:val="0"/>
+      <w:bCs w:val="0"/>
+      <w:i w:val="0"/>
+      <w:iCs w:val="0"/>
+      <w:caps w:val="0"/>
+      <w:smallCaps w:val="0"/>
+      <w:strike w:val="0"/>
+      <w:dstrike w:val="0"/>
+      <w:outline w:val="0"/>
+      <w:color w:val="bf9f7f"/>
+      <w:spacing w:val="0"/>
+      <w:kern w:val="0"/>
+      <w:position w:val="0"/>
+      <w:sz w:val="20"/>
+      <w:szCs w:val="20"/>
+      <w:u w:val="none"/>
+      <w:shd w:val="nil" w:color="auto" w:fill="auto"/>
+      <w:vertAlign w:val="baseline"/>
+      <w14:textOutline>
+        <w14:noFill/>
+      </w14:textOutline>
+      <w14:textFill>
+        <w14:solidFill>
+          <w14:srgbClr w14:val="C09F7F"/>
+        </w14:solidFill>
+      </w14:textFill>
+    </w:rPr>
+  </w:style>
   <w:style w:type="paragraph" w:styleId="Body">
     <w:name w:val="Body"/>
     <w:next w:val="Body"/>
@@ -2624,52 +2530,6 @@
       <w14:textFill>
         <w14:solidFill>
           <w14:srgbClr w14:val="323232"/>
-        </w14:solidFill>
-      </w14:textFill>
-    </w:rPr>
-  </w:style>
-  <w:style w:type="paragraph" w:styleId="skills">
-    <w:name w:val="skills"/>
-    <w:next w:val="skills"/>
-    <w:pPr>
-      <w:keepNext w:val="0"/>
-      <w:keepLines w:val="0"/>
-      <w:pageBreakBefore w:val="0"/>
-      <w:widowControl w:val="1"/>
-      <w:shd w:val="clear" w:color="auto" w:fill="auto"/>
-      <w:suppressAutoHyphens w:val="0"/>
-      <w:bidi w:val="0"/>
-      <w:spacing w:before="0" w:after="0" w:line="312" w:lineRule="auto"/>
-      <w:ind w:left="0" w:right="0" w:firstLine="0"/>
-      <w:jc w:val="left"/>
-      <w:outlineLvl w:val="9"/>
-    </w:pPr>
-    <w:rPr>
-      <w:rFonts w:ascii="Roboto" w:cs="Arial Unicode MS" w:hAnsi="Roboto" w:eastAsia="Arial Unicode MS"/>
-      <w:b w:val="0"/>
-      <w:bCs w:val="0"/>
-      <w:i w:val="0"/>
-      <w:iCs w:val="0"/>
-      <w:caps w:val="0"/>
-      <w:smallCaps w:val="0"/>
-      <w:strike w:val="0"/>
-      <w:dstrike w:val="0"/>
-      <w:outline w:val="0"/>
-      <w:color w:val="bf9f7f"/>
-      <w:spacing w:val="0"/>
-      <w:kern w:val="0"/>
-      <w:position w:val="0"/>
-      <w:sz w:val="20"/>
-      <w:szCs w:val="20"/>
-      <w:u w:val="none"/>
-      <w:shd w:val="nil" w:color="auto" w:fill="auto"/>
-      <w:vertAlign w:val="baseline"/>
-      <w14:textOutline>
-        <w14:noFill/>
-      </w14:textOutline>
-      <w14:textFill>
-        <w14:solidFill>
-          <w14:srgbClr w14:val="C09F7F"/>
         </w14:solidFill>
       </w14:textFill>
     </w:rPr>

</xml_diff>

<commit_message>
Remove white-space character.  Add version that might be better for print.
</commit_message>
<xml_diff>
--- a/edhorne.docx
+++ b/edhorne.docx
@@ -1339,26 +1339,19 @@
       </w:pPr>
       <w:r>
         <w:rPr>
-          <w:rFonts w:cs="Arial Unicode MS" w:eastAsia="Arial Unicode MS"/>
           <w:rtl w:val="0"/>
-          <w:lang w:val="en-US"/>
         </w:rPr>
-        <w:tab/>
         <w:t xml:space="preserve">Talk about being the sales person for whatever region.  </w:t>
       </w:r>
       <w:r>
         <w:rPr>
-          <w:rFonts w:cs="Arial Unicode MS" w:eastAsia="Arial Unicode MS"/>
           <w:rtl w:val="0"/>
-          <w:lang w:val="en-US"/>
         </w:rPr>
         <w:t xml:space="preserve">Use descriptive verbs. </w:t>
       </w:r>
       <w:r>
         <w:rPr>
-          <w:rFonts w:cs="Arial Unicode MS" w:eastAsia="Arial Unicode MS"/>
           <w:rtl w:val="0"/>
-          <w:lang w:val="en-US"/>
         </w:rPr>
         <w:t>Emphasis on face-to-face but also cold calls.  Make this sound like a grind where you learned valuable sales skills that you now apply to digital marketing. Quantify results if possible and only if it sounds good.</w:t>
       </w:r>
@@ -1382,9 +1375,7 @@
       </w:pPr>
       <w:r>
         <w:rPr>
-          <w:rFonts w:cs="Arial Unicode MS" w:eastAsia="Arial Unicode MS"/>
           <w:rtl w:val="0"/>
-          <w:lang w:val="en-US"/>
         </w:rPr>
         <w:t>Talk about earlier results that led to you being given this extra responsibility.</w:t>
       </w:r>
@@ -1706,9 +1697,7 @@
       </w:r>
       <w:r>
         <w:rPr>
-          <w:rFonts w:cs="Arial Unicode MS" w:eastAsia="Arial Unicode MS"/>
           <w:rtl w:val="0"/>
-          <w:lang w:val="en-US"/>
         </w:rPr>
         <w:t xml:space="preserve"> Again Quantify results if possible and only if it sounds good. Estimates are fine.</w:t>
       </w:r>
@@ -1732,9 +1721,7 @@
       </w:pPr>
       <w:r>
         <w:rPr>
-          <w:rFonts w:cs="Arial Unicode MS" w:eastAsia="Arial Unicode MS"/>
           <w:rtl w:val="0"/>
-          <w:lang w:val="en-US"/>
         </w:rPr>
         <w:t>Talk about you being the lead on their new online presence. Write some of the things you wrote down in the notes, but keep it high level. Mention the SEO, website content, multimedia, etc.  But no one looking at this cares about compressing files for improved load times.</w:t>
       </w:r>
@@ -1844,73 +1831,55 @@
       </w:pPr>
       <w:r>
         <w:rPr>
-          <w:rFonts w:cs="Arial Unicode MS" w:eastAsia="Arial Unicode MS"/>
           <w:rtl w:val="0"/>
-          <w:lang w:val="en-US"/>
         </w:rPr>
         <w:t xml:space="preserve">Plan effective, results-driven marketing strategies. Create captivating marketing content. Implement digital marketing campaigns using a customer focused mindset, providing evidence-based results, delivering increased revenue and customer retention.  Add more.  </w:t>
       </w:r>
       <w:r>
         <w:rPr>
-          <w:rFonts w:cs="Arial Unicode MS" w:eastAsia="Arial Unicode MS" w:hint="default"/>
           <w:rtl w:val="0"/>
-          <w:lang w:val="en-US"/>
         </w:rPr>
         <w:t>…</w:t>
       </w:r>
       <w:r>
         <w:rPr>
-          <w:rFonts w:cs="Arial Unicode MS" w:eastAsia="Arial Unicode MS"/>
           <w:rtl w:val="0"/>
-          <w:lang w:val="en-US"/>
         </w:rPr>
         <w:t>Not sure how I feel about this part.  It</w:t>
       </w:r>
       <w:r>
         <w:rPr>
-          <w:rFonts w:cs="Arial Unicode MS" w:eastAsia="Arial Unicode MS" w:hint="default"/>
           <w:rtl w:val="0"/>
-          <w:lang w:val="en-US"/>
         </w:rPr>
         <w:t>’</w:t>
       </w:r>
       <w:r>
         <w:rPr>
-          <w:rFonts w:cs="Arial Unicode MS" w:eastAsia="Arial Unicode MS"/>
           <w:rtl w:val="0"/>
-          <w:lang w:val="en-US"/>
         </w:rPr>
         <w:t>s unorthodox, but memorable and attention grabbing, which could help given lack of bachelors.  Also, gives a second opportunity (after the Profile) to describe what you</w:t>
       </w:r>
       <w:r>
         <w:rPr>
-          <w:rFonts w:cs="Arial Unicode MS" w:eastAsia="Arial Unicode MS" w:hint="default"/>
           <w:rtl w:val="0"/>
-          <w:lang w:val="en-US"/>
         </w:rPr>
         <w:t>’</w:t>
       </w:r>
       <w:r>
         <w:rPr>
-          <w:rFonts w:cs="Arial Unicode MS" w:eastAsia="Arial Unicode MS"/>
           <w:rtl w:val="0"/>
-          <w:lang w:val="en-US"/>
         </w:rPr>
         <w:t>ll deliver for their company. Can talk about things you would do for them that is outside the scope of the Brett job. It also fills white-space since there</w:t>
       </w:r>
       <w:r>
         <w:rPr>
-          <w:rFonts w:cs="Arial Unicode MS" w:eastAsia="Arial Unicode MS" w:hint="default"/>
           <w:rtl w:val="0"/>
-          <w:lang w:val="en-US"/>
         </w:rPr>
         <w:t>’</w:t>
       </w:r>
       <w:r>
         <w:rPr>
-          <w:rFonts w:cs="Arial Unicode MS" w:eastAsia="Arial Unicode MS"/>
           <w:rtl w:val="0"/>
-          <w:lang w:val="en-US"/>
         </w:rPr>
         <w:t xml:space="preserve">s only one relevant job. </w:t>
       </w:r>
@@ -2645,7 +2614,7 @@
       <w:outlineLvl w:val="1"/>
     </w:pPr>
     <w:rPr>
-      <w:rFonts w:ascii="Roboto" w:cs="Roboto" w:hAnsi="Roboto" w:eastAsia="Roboto"/>
+      <w:rFonts w:ascii="Roboto" w:cs="Arial Unicode MS" w:hAnsi="Roboto" w:eastAsia="Arial Unicode MS"/>
       <w:b w:val="0"/>
       <w:bCs w:val="0"/>
       <w:i w:val="0"/>
@@ -2664,6 +2633,7 @@
       <w:u w:val="none"/>
       <w:shd w:val="nil" w:color="auto" w:fill="auto"/>
       <w:vertAlign w:val="baseline"/>
+      <w:lang w:val="en-US"/>
       <w14:textOutline>
         <w14:noFill/>
       </w14:textOutline>

</xml_diff>